<commit_message>
corrección de diseño de documento
</commit_message>
<xml_diff>
--- a/Entregables/I. Datos de la empresa-organización/APPMO-SP_DEC_v1.0.docx
+++ b/Entregables/I. Datos de la empresa-organización/APPMO-SP_DEC_v1.0.docx
@@ -4,400 +4,756 @@
   <w:body>
     <w:p>
       <w:pPr>
-        <w:tabs>
-          <w:tab w:val="left" w:pos="284"/>
-        </w:tabs>
-        <w:rPr>
-          <w:b/>
-          <w:sz w:val="40"/>
-        </w:rPr>
-      </w:pPr>
-      <w:r>
-        <w:rPr>
-          <w:b/>
-          <w:sz w:val="40"/>
-        </w:rPr>
-        <w:t>UNIVERSIDAD TECNOLÓGICA DE LA SELVA</w:t>
-      </w:r>
-    </w:p>
-    <w:p>
-      <w:pPr>
-        <w:tabs>
-          <w:tab w:val="left" w:pos="1338"/>
-        </w:tabs>
-      </w:pPr>
-    </w:p>
-    <w:p>
-      <w:pPr>
-        <w:tabs>
-          <w:tab w:val="left" w:pos="1338"/>
-        </w:tabs>
-        <w:rPr>
-          <w:b/>
-        </w:rPr>
-      </w:pPr>
-      <w:r>
-        <w:rPr>
-          <w:b/>
-        </w:rPr>
-        <w:t>Carrera:</w:t>
-      </w:r>
-      <w:r>
-        <w:t xml:space="preserve"> Ingeniería en Tecnologías de la Información.</w:t>
-      </w:r>
-    </w:p>
-    <w:p>
-      <w:pPr>
-        <w:tabs>
-          <w:tab w:val="left" w:pos="1338"/>
-        </w:tabs>
-      </w:pPr>
-      <w:r>
-        <w:rPr>
-          <w:b/>
-        </w:rPr>
-        <w:t>Grado</w:t>
-      </w:r>
-      <w:r>
-        <w:t>: 9</w:t>
-      </w:r>
-      <w:r>
-        <w:t xml:space="preserve">° </w:t>
-      </w:r>
-      <w:r>
-        <w:tab/>
-      </w:r>
-      <w:r>
-        <w:tab/>
-      </w:r>
-      <w:r>
-        <w:rPr>
-          <w:b/>
-        </w:rPr>
-        <w:t>Grupo</w:t>
-      </w:r>
-      <w:r>
-        <w:t>: A.</w:t>
-      </w:r>
-    </w:p>
-    <w:p>
-      <w:pPr>
-        <w:tabs>
-          <w:tab w:val="left" w:pos="1338"/>
-        </w:tabs>
-      </w:pPr>
-      <w:r>
-        <w:rPr>
-          <w:b/>
-        </w:rPr>
-        <w:t xml:space="preserve">Nombre Proyecto: </w:t>
-      </w:r>
-      <w:proofErr w:type="spellStart"/>
-      <w:r>
-        <w:t>AppMo</w:t>
-      </w:r>
-      <w:proofErr w:type="spellEnd"/>
-      <w:r>
-        <w:t>-SP</w:t>
-      </w:r>
-      <w:r>
-        <w:t xml:space="preserve"> </w:t>
-      </w:r>
-      <w:r>
-        <w:tab/>
-      </w:r>
-      <w:r>
-        <w:tab/>
-      </w:r>
-      <w:r>
-        <w:rPr>
-          <w:b/>
-        </w:rPr>
-        <w:t>Nombre de Empresa:</w:t>
-      </w:r>
-      <w:r>
-        <w:t xml:space="preserve"> SM-ROOT</w:t>
-      </w:r>
-      <w:bookmarkStart w:id="0" w:name="_GoBack"/>
-      <w:bookmarkEnd w:id="0"/>
-    </w:p>
-    <w:p>
-      <w:pPr>
-        <w:tabs>
-          <w:tab w:val="left" w:pos="1338"/>
-        </w:tabs>
-      </w:pPr>
-    </w:p>
-    <w:p>
-      <w:pPr>
-        <w:rPr>
-          <w:b/>
-        </w:rPr>
-      </w:pPr>
-      <w:r>
-        <w:rPr>
-          <w:b/>
-        </w:rPr>
-        <w:t>INTEGRANTES:</w:t>
-      </w:r>
-      <w:r>
-        <w:t xml:space="preserve"> </w:t>
-      </w:r>
+        <w:rPr>
+          <w:rFonts w:cs="Arial"/>
+          <w:szCs w:val="24"/>
+        </w:rPr>
+      </w:pPr>
     </w:p>
     <w:tbl>
       <w:tblPr>
-        <w:tblStyle w:val="Tablanormal1"/>
-        <w:tblpPr w:leftFromText="141" w:rightFromText="141" w:vertAnchor="page" w:horzAnchor="margin" w:tblpY="5668"/>
-        <w:tblW w:w="9990" w:type="dxa"/>
+        <w:tblStyle w:val="Tabladecuadrcula4-nfasis2"/>
+        <w:tblpPr w:leftFromText="141" w:rightFromText="141" w:vertAnchor="page" w:horzAnchor="margin" w:tblpXSpec="center" w:tblpY="2137"/>
+        <w:tblW w:w="11146" w:type="dxa"/>
+        <w:tblBorders>
+          <w:top w:val="single" w:sz="4" w:space="0" w:color="auto"/>
+          <w:left w:val="single" w:sz="4" w:space="0" w:color="auto"/>
+          <w:bottom w:val="single" w:sz="4" w:space="0" w:color="auto"/>
+          <w:right w:val="single" w:sz="4" w:space="0" w:color="auto"/>
+          <w:insideH w:val="single" w:sz="4" w:space="0" w:color="auto"/>
+          <w:insideV w:val="single" w:sz="4" w:space="0" w:color="auto"/>
+        </w:tblBorders>
         <w:tblLook w:val="04A0" w:firstRow="1" w:lastRow="0" w:firstColumn="1" w:lastColumn="0" w:noHBand="0" w:noVBand="1"/>
       </w:tblPr>
       <w:tblGrid>
-        <w:gridCol w:w="1814"/>
-        <w:gridCol w:w="6261"/>
-        <w:gridCol w:w="1915"/>
+        <w:gridCol w:w="1221"/>
+        <w:gridCol w:w="1707"/>
+        <w:gridCol w:w="1894"/>
+        <w:gridCol w:w="1894"/>
+        <w:gridCol w:w="2217"/>
+        <w:gridCol w:w="2213"/>
       </w:tblGrid>
       <w:tr>
         <w:trPr>
           <w:cnfStyle w:val="100000000000" w:firstRow="1" w:lastRow="0" w:firstColumn="0" w:lastColumn="0" w:oddVBand="0" w:evenVBand="0" w:oddHBand="0" w:evenHBand="0" w:firstRowFirstColumn="0" w:firstRowLastColumn="0" w:lastRowFirstColumn="0" w:lastRowLastColumn="0"/>
-          <w:trHeight w:val="374"/>
+          <w:trHeight w:val="290"/>
         </w:trPr>
         <w:tc>
           <w:tcPr>
             <w:cnfStyle w:val="001000000000" w:firstRow="0" w:lastRow="0" w:firstColumn="1" w:lastColumn="0" w:oddVBand="0" w:evenVBand="0" w:oddHBand="0" w:evenHBand="0" w:firstRowFirstColumn="0" w:firstRowLastColumn="0" w:lastRowFirstColumn="0" w:lastRowLastColumn="0"/>
-            <w:tcW w:w="1814" w:type="dxa"/>
+            <w:tcW w:w="8933" w:type="dxa"/>
+            <w:gridSpan w:val="5"/>
+            <w:tcBorders>
+              <w:top w:val="single" w:sz="4" w:space="0" w:color="auto"/>
+              <w:left w:val="single" w:sz="4" w:space="0" w:color="auto"/>
+              <w:bottom w:val="single" w:sz="4" w:space="0" w:color="auto"/>
+              <w:right w:val="single" w:sz="4" w:space="0" w:color="auto"/>
+            </w:tcBorders>
+            <w:shd w:val="clear" w:color="auto" w:fill="F4B083" w:themeFill="accent2" w:themeFillTint="99"/>
+            <w:noWrap/>
+            <w:hideMark/>
           </w:tcPr>
           <w:p>
             <w:pPr>
+              <w:tabs>
+                <w:tab w:val="left" w:pos="2235"/>
+                <w:tab w:val="center" w:pos="4895"/>
+              </w:tabs>
               <w:jc w:val="center"/>
+              <w:rPr>
+                <w:rFonts w:eastAsia="Times New Roman" w:cs="Arial"/>
+                <w:szCs w:val="24"/>
+                <w:lang w:eastAsia="es-MX"/>
+              </w:rPr>
             </w:pPr>
             <w:r>
-              <w:t>MATRICULA</w:t>
+              <w:rPr>
+                <w:rFonts w:eastAsia="Times New Roman" w:cs="Arial"/>
+                <w:szCs w:val="24"/>
+                <w:lang w:eastAsia="es-MX"/>
+              </w:rPr>
+              <w:t>CONTROL DE VERSIONES</w:t>
             </w:r>
           </w:p>
         </w:tc>
         <w:tc>
           <w:tcPr>
-            <w:tcW w:w="6261" w:type="dxa"/>
+            <w:tcW w:w="2213" w:type="dxa"/>
+            <w:tcBorders>
+              <w:top w:val="single" w:sz="4" w:space="0" w:color="auto"/>
+              <w:left w:val="single" w:sz="4" w:space="0" w:color="auto"/>
+              <w:bottom w:val="single" w:sz="4" w:space="0" w:color="auto"/>
+              <w:right w:val="single" w:sz="4" w:space="0" w:color="auto"/>
+            </w:tcBorders>
+            <w:shd w:val="clear" w:color="auto" w:fill="F4B083" w:themeFill="accent2" w:themeFillTint="99"/>
           </w:tcPr>
           <w:p>
             <w:pPr>
+              <w:tabs>
+                <w:tab w:val="left" w:pos="2235"/>
+                <w:tab w:val="center" w:pos="4895"/>
+              </w:tabs>
+              <w:ind w:left="708"/>
               <w:jc w:val="center"/>
               <w:cnfStyle w:val="100000000000" w:firstRow="1" w:lastRow="0" w:firstColumn="0" w:lastColumn="0" w:oddVBand="0" w:evenVBand="0" w:oddHBand="0" w:evenHBand="0" w:firstRowFirstColumn="0" w:firstRowLastColumn="0" w:lastRowFirstColumn="0" w:lastRowLastColumn="0"/>
+              <w:rPr>
+                <w:rFonts w:eastAsia="Times New Roman" w:cs="Arial"/>
+                <w:bCs w:val="0"/>
+                <w:szCs w:val="24"/>
+                <w:lang w:eastAsia="es-MX"/>
+              </w:rPr>
             </w:pPr>
-            <w:r>
-              <w:t>NOMBRE</w:t>
-            </w:r>
-          </w:p>
-        </w:tc>
-        <w:tc>
-          <w:tcPr>
-            <w:tcW w:w="1915" w:type="dxa"/>
-          </w:tcPr>
-          <w:p>
-            <w:pPr>
-              <w:jc w:val="center"/>
-              <w:cnfStyle w:val="100000000000" w:firstRow="1" w:lastRow="0" w:firstColumn="0" w:lastColumn="0" w:oddVBand="0" w:evenVBand="0" w:oddHBand="0" w:evenHBand="0" w:firstRowFirstColumn="0" w:firstRowLastColumn="0" w:lastRowFirstColumn="0" w:lastRowLastColumn="0"/>
-            </w:pPr>
-            <w:r>
-              <w:t>PORCENTAJE</w:t>
-            </w:r>
           </w:p>
         </w:tc>
       </w:tr>
       <w:tr>
         <w:trPr>
           <w:cnfStyle w:val="000000100000" w:firstRow="0" w:lastRow="0" w:firstColumn="0" w:lastColumn="0" w:oddVBand="0" w:evenVBand="0" w:oddHBand="1" w:evenHBand="0" w:firstRowFirstColumn="0" w:firstRowLastColumn="0" w:lastRowFirstColumn="0" w:lastRowLastColumn="0"/>
-          <w:trHeight w:val="374"/>
+          <w:trHeight w:val="275"/>
         </w:trPr>
         <w:tc>
           <w:tcPr>
             <w:cnfStyle w:val="001000000000" w:firstRow="0" w:lastRow="0" w:firstColumn="1" w:lastColumn="0" w:oddVBand="0" w:evenVBand="0" w:oddHBand="0" w:evenHBand="0" w:firstRowFirstColumn="0" w:firstRowLastColumn="0" w:lastRowFirstColumn="0" w:lastRowLastColumn="0"/>
-            <w:tcW w:w="1814" w:type="dxa"/>
+            <w:tcW w:w="1221" w:type="dxa"/>
+            <w:tcBorders>
+              <w:top w:val="single" w:sz="4" w:space="0" w:color="auto"/>
+              <w:left w:val="single" w:sz="4" w:space="0" w:color="auto"/>
+              <w:bottom w:val="single" w:sz="4" w:space="0" w:color="auto"/>
+              <w:right w:val="single" w:sz="4" w:space="0" w:color="auto"/>
+            </w:tcBorders>
+            <w:noWrap/>
+            <w:hideMark/>
           </w:tcPr>
           <w:p>
             <w:pPr>
-              <w:jc w:val="left"/>
+              <w:jc w:val="center"/>
+              <w:rPr>
+                <w:rFonts w:eastAsia="Times New Roman" w:cs="Arial"/>
+                <w:b w:val="0"/>
+                <w:bCs w:val="0"/>
+                <w:color w:val="000000"/>
+                <w:szCs w:val="24"/>
+                <w:lang w:eastAsia="es-MX"/>
+              </w:rPr>
             </w:pPr>
             <w:r>
-              <w:t>091610050</w:t>
+              <w:rPr>
+                <w:rFonts w:eastAsia="Times New Roman" w:cs="Arial"/>
+                <w:color w:val="000000"/>
+                <w:szCs w:val="24"/>
+                <w:lang w:eastAsia="es-MX"/>
+              </w:rPr>
+              <w:t>Versión</w:t>
             </w:r>
           </w:p>
         </w:tc>
         <w:tc>
           <w:tcPr>
-            <w:tcW w:w="6261" w:type="dxa"/>
+            <w:tcW w:w="1707" w:type="dxa"/>
+            <w:tcBorders>
+              <w:top w:val="single" w:sz="4" w:space="0" w:color="auto"/>
+              <w:left w:val="single" w:sz="4" w:space="0" w:color="auto"/>
+              <w:bottom w:val="single" w:sz="4" w:space="0" w:color="auto"/>
+              <w:right w:val="single" w:sz="4" w:space="0" w:color="auto"/>
+            </w:tcBorders>
+            <w:noWrap/>
+            <w:hideMark/>
           </w:tcPr>
           <w:p>
             <w:pPr>
-              <w:jc w:val="left"/>
+              <w:jc w:val="center"/>
               <w:cnfStyle w:val="000000100000" w:firstRow="0" w:lastRow="0" w:firstColumn="0" w:lastColumn="0" w:oddVBand="0" w:evenVBand="0" w:oddHBand="1" w:evenHBand="0" w:firstRowFirstColumn="0" w:firstRowLastColumn="0" w:lastRowFirstColumn="0" w:lastRowLastColumn="0"/>
+              <w:rPr>
+                <w:rFonts w:eastAsia="Times New Roman" w:cs="Arial"/>
+                <w:b/>
+                <w:bCs/>
+                <w:color w:val="000000"/>
+                <w:szCs w:val="24"/>
+                <w:lang w:eastAsia="es-MX"/>
+              </w:rPr>
             </w:pPr>
             <w:r>
-              <w:t xml:space="preserve">Hernández </w:t>
-            </w:r>
-            <w:proofErr w:type="spellStart"/>
-            <w:r>
-              <w:t>Hernández</w:t>
-            </w:r>
-            <w:proofErr w:type="spellEnd"/>
-            <w:r>
-              <w:t xml:space="preserve"> Francisco Javier</w:t>
+              <w:rPr>
+                <w:rFonts w:eastAsia="Times New Roman" w:cs="Arial"/>
+                <w:b/>
+                <w:bCs/>
+                <w:color w:val="000000"/>
+                <w:szCs w:val="24"/>
+                <w:lang w:eastAsia="es-MX"/>
+              </w:rPr>
+              <w:t>Hecha por</w:t>
             </w:r>
           </w:p>
         </w:tc>
         <w:tc>
           <w:tcPr>
-            <w:tcW w:w="1915" w:type="dxa"/>
+            <w:tcW w:w="1894" w:type="dxa"/>
+            <w:tcBorders>
+              <w:top w:val="single" w:sz="4" w:space="0" w:color="auto"/>
+              <w:left w:val="single" w:sz="4" w:space="0" w:color="auto"/>
+              <w:bottom w:val="single" w:sz="4" w:space="0" w:color="auto"/>
+              <w:right w:val="single" w:sz="4" w:space="0" w:color="auto"/>
+            </w:tcBorders>
+            <w:noWrap/>
+            <w:hideMark/>
           </w:tcPr>
           <w:p>
             <w:pPr>
-              <w:jc w:val="left"/>
+              <w:jc w:val="center"/>
               <w:cnfStyle w:val="000000100000" w:firstRow="0" w:lastRow="0" w:firstColumn="0" w:lastColumn="0" w:oddVBand="0" w:evenVBand="0" w:oddHBand="1" w:evenHBand="0" w:firstRowFirstColumn="0" w:firstRowLastColumn="0" w:lastRowFirstColumn="0" w:lastRowLastColumn="0"/>
+              <w:rPr>
+                <w:rFonts w:eastAsia="Times New Roman" w:cs="Arial"/>
+                <w:b/>
+                <w:bCs/>
+                <w:color w:val="000000"/>
+                <w:szCs w:val="24"/>
+                <w:lang w:eastAsia="es-MX"/>
+              </w:rPr>
             </w:pPr>
             <w:r>
-              <w:t>100%</w:t>
+              <w:rPr>
+                <w:rFonts w:eastAsia="Times New Roman" w:cs="Arial"/>
+                <w:b/>
+                <w:bCs/>
+                <w:color w:val="000000"/>
+                <w:szCs w:val="24"/>
+                <w:lang w:eastAsia="es-MX"/>
+              </w:rPr>
+              <w:t>Revisada por</w:t>
+            </w:r>
+          </w:p>
+        </w:tc>
+        <w:tc>
+          <w:tcPr>
+            <w:tcW w:w="1894" w:type="dxa"/>
+            <w:tcBorders>
+              <w:top w:val="single" w:sz="4" w:space="0" w:color="auto"/>
+              <w:left w:val="single" w:sz="4" w:space="0" w:color="auto"/>
+              <w:bottom w:val="single" w:sz="4" w:space="0" w:color="auto"/>
+              <w:right w:val="single" w:sz="4" w:space="0" w:color="auto"/>
+            </w:tcBorders>
+            <w:noWrap/>
+            <w:hideMark/>
+          </w:tcPr>
+          <w:p>
+            <w:pPr>
+              <w:jc w:val="center"/>
+              <w:cnfStyle w:val="000000100000" w:firstRow="0" w:lastRow="0" w:firstColumn="0" w:lastColumn="0" w:oddVBand="0" w:evenVBand="0" w:oddHBand="1" w:evenHBand="0" w:firstRowFirstColumn="0" w:firstRowLastColumn="0" w:lastRowFirstColumn="0" w:lastRowLastColumn="0"/>
+              <w:rPr>
+                <w:rFonts w:eastAsia="Times New Roman" w:cs="Arial"/>
+                <w:b/>
+                <w:bCs/>
+                <w:color w:val="000000"/>
+                <w:szCs w:val="24"/>
+                <w:lang w:eastAsia="es-MX"/>
+              </w:rPr>
+            </w:pPr>
+            <w:r>
+              <w:rPr>
+                <w:rFonts w:eastAsia="Times New Roman" w:cs="Arial"/>
+                <w:b/>
+                <w:bCs/>
+                <w:color w:val="000000"/>
+                <w:szCs w:val="24"/>
+                <w:lang w:eastAsia="es-MX"/>
+              </w:rPr>
+              <w:t>Aprobada por</w:t>
+            </w:r>
+          </w:p>
+        </w:tc>
+        <w:tc>
+          <w:tcPr>
+            <w:tcW w:w="2217" w:type="dxa"/>
+            <w:tcBorders>
+              <w:top w:val="single" w:sz="4" w:space="0" w:color="auto"/>
+              <w:left w:val="single" w:sz="4" w:space="0" w:color="auto"/>
+              <w:bottom w:val="single" w:sz="4" w:space="0" w:color="auto"/>
+              <w:right w:val="single" w:sz="4" w:space="0" w:color="auto"/>
+            </w:tcBorders>
+            <w:noWrap/>
+            <w:hideMark/>
+          </w:tcPr>
+          <w:p>
+            <w:pPr>
+              <w:jc w:val="center"/>
+              <w:cnfStyle w:val="000000100000" w:firstRow="0" w:lastRow="0" w:firstColumn="0" w:lastColumn="0" w:oddVBand="0" w:evenVBand="0" w:oddHBand="1" w:evenHBand="0" w:firstRowFirstColumn="0" w:firstRowLastColumn="0" w:lastRowFirstColumn="0" w:lastRowLastColumn="0"/>
+              <w:rPr>
+                <w:rFonts w:eastAsia="Times New Roman" w:cs="Arial"/>
+                <w:b/>
+                <w:bCs/>
+                <w:color w:val="000000"/>
+                <w:szCs w:val="24"/>
+                <w:lang w:eastAsia="es-MX"/>
+              </w:rPr>
+            </w:pPr>
+            <w:r>
+              <w:rPr>
+                <w:rFonts w:eastAsia="Times New Roman" w:cs="Arial"/>
+                <w:b/>
+                <w:bCs/>
+                <w:color w:val="000000"/>
+                <w:szCs w:val="24"/>
+                <w:lang w:eastAsia="es-MX"/>
+              </w:rPr>
+              <w:t>Fecha</w:t>
+            </w:r>
+          </w:p>
+        </w:tc>
+        <w:tc>
+          <w:tcPr>
+            <w:tcW w:w="2213" w:type="dxa"/>
+            <w:tcBorders>
+              <w:top w:val="single" w:sz="4" w:space="0" w:color="auto"/>
+              <w:left w:val="single" w:sz="4" w:space="0" w:color="auto"/>
+              <w:bottom w:val="single" w:sz="4" w:space="0" w:color="auto"/>
+              <w:right w:val="single" w:sz="4" w:space="0" w:color="auto"/>
+            </w:tcBorders>
+            <w:noWrap/>
+            <w:hideMark/>
+          </w:tcPr>
+          <w:p>
+            <w:pPr>
+              <w:jc w:val="center"/>
+              <w:cnfStyle w:val="000000100000" w:firstRow="0" w:lastRow="0" w:firstColumn="0" w:lastColumn="0" w:oddVBand="0" w:evenVBand="0" w:oddHBand="1" w:evenHBand="0" w:firstRowFirstColumn="0" w:firstRowLastColumn="0" w:lastRowFirstColumn="0" w:lastRowLastColumn="0"/>
+              <w:rPr>
+                <w:rFonts w:eastAsia="Times New Roman" w:cs="Arial"/>
+                <w:b/>
+                <w:bCs/>
+                <w:color w:val="000000"/>
+                <w:szCs w:val="24"/>
+                <w:lang w:eastAsia="es-MX"/>
+              </w:rPr>
+            </w:pPr>
+            <w:r>
+              <w:rPr>
+                <w:rFonts w:eastAsia="Times New Roman" w:cs="Arial"/>
+                <w:b/>
+                <w:bCs/>
+                <w:color w:val="000000"/>
+                <w:szCs w:val="24"/>
+                <w:lang w:eastAsia="es-MX"/>
+              </w:rPr>
+              <w:t>Motivo</w:t>
             </w:r>
           </w:p>
         </w:tc>
       </w:tr>
       <w:tr>
         <w:trPr>
-          <w:trHeight w:val="374"/>
+          <w:trHeight w:val="275"/>
         </w:trPr>
         <w:tc>
           <w:tcPr>
             <w:cnfStyle w:val="001000000000" w:firstRow="0" w:lastRow="0" w:firstColumn="1" w:lastColumn="0" w:oddVBand="0" w:evenVBand="0" w:oddHBand="0" w:evenHBand="0" w:firstRowFirstColumn="0" w:firstRowLastColumn="0" w:lastRowFirstColumn="0" w:lastRowLastColumn="0"/>
-            <w:tcW w:w="1814" w:type="dxa"/>
+            <w:tcW w:w="1221" w:type="dxa"/>
+            <w:tcBorders>
+              <w:top w:val="single" w:sz="4" w:space="0" w:color="auto"/>
+              <w:left w:val="single" w:sz="4" w:space="0" w:color="auto"/>
+              <w:bottom w:val="single" w:sz="4" w:space="0" w:color="auto"/>
+              <w:right w:val="single" w:sz="4" w:space="0" w:color="auto"/>
+            </w:tcBorders>
+            <w:noWrap/>
+            <w:hideMark/>
           </w:tcPr>
           <w:p>
             <w:pPr>
-              <w:jc w:val="left"/>
+              <w:jc w:val="center"/>
+              <w:rPr>
+                <w:rFonts w:eastAsia="Times New Roman" w:cs="Arial"/>
+                <w:color w:val="000000"/>
+                <w:szCs w:val="24"/>
+                <w:lang w:eastAsia="es-MX"/>
+              </w:rPr>
             </w:pPr>
             <w:r>
-              <w:t>091610537</w:t>
+              <w:rPr>
+                <w:rFonts w:eastAsia="Times New Roman" w:cs="Arial"/>
+                <w:color w:val="000000"/>
+                <w:szCs w:val="24"/>
+                <w:lang w:eastAsia="es-MX"/>
+              </w:rPr>
+              <w:t>1.0</w:t>
             </w:r>
           </w:p>
         </w:tc>
         <w:tc>
           <w:tcPr>
-            <w:tcW w:w="6261" w:type="dxa"/>
+            <w:tcW w:w="1707" w:type="dxa"/>
+            <w:tcBorders>
+              <w:top w:val="single" w:sz="4" w:space="0" w:color="auto"/>
+              <w:left w:val="single" w:sz="4" w:space="0" w:color="auto"/>
+              <w:bottom w:val="single" w:sz="4" w:space="0" w:color="auto"/>
+              <w:right w:val="single" w:sz="4" w:space="0" w:color="auto"/>
+            </w:tcBorders>
+            <w:noWrap/>
+            <w:hideMark/>
           </w:tcPr>
           <w:p>
             <w:pPr>
-              <w:jc w:val="left"/>
+              <w:jc w:val="center"/>
               <w:cnfStyle w:val="000000000000" w:firstRow="0" w:lastRow="0" w:firstColumn="0" w:lastColumn="0" w:oddVBand="0" w:evenVBand="0" w:oddHBand="0" w:evenHBand="0" w:firstRowFirstColumn="0" w:firstRowLastColumn="0" w:lastRowFirstColumn="0" w:lastRowLastColumn="0"/>
+              <w:rPr>
+                <w:rFonts w:eastAsia="Times New Roman" w:cs="Arial"/>
+                <w:color w:val="000000"/>
+                <w:szCs w:val="24"/>
+                <w:lang w:eastAsia="es-MX"/>
+              </w:rPr>
             </w:pPr>
             <w:r>
-              <w:t>Méndez Martínez Víctor Hugo</w:t>
+              <w:rPr>
+                <w:rFonts w:eastAsia="Times New Roman" w:cs="Arial"/>
+                <w:color w:val="000000"/>
+                <w:szCs w:val="24"/>
+                <w:lang w:eastAsia="es-MX"/>
+              </w:rPr>
+              <w:t>MMVH</w:t>
             </w:r>
           </w:p>
         </w:tc>
         <w:tc>
           <w:tcPr>
-            <w:tcW w:w="1915" w:type="dxa"/>
+            <w:tcW w:w="1894" w:type="dxa"/>
+            <w:tcBorders>
+              <w:top w:val="single" w:sz="4" w:space="0" w:color="auto"/>
+              <w:left w:val="single" w:sz="4" w:space="0" w:color="auto"/>
+              <w:bottom w:val="single" w:sz="4" w:space="0" w:color="auto"/>
+              <w:right w:val="single" w:sz="4" w:space="0" w:color="auto"/>
+            </w:tcBorders>
+            <w:noWrap/>
+            <w:hideMark/>
           </w:tcPr>
           <w:p>
             <w:pPr>
-              <w:jc w:val="left"/>
+              <w:jc w:val="center"/>
               <w:cnfStyle w:val="000000000000" w:firstRow="0" w:lastRow="0" w:firstColumn="0" w:lastColumn="0" w:oddVBand="0" w:evenVBand="0" w:oddHBand="0" w:evenHBand="0" w:firstRowFirstColumn="0" w:firstRowLastColumn="0" w:lastRowFirstColumn="0" w:lastRowLastColumn="0"/>
+              <w:rPr>
+                <w:rFonts w:eastAsia="Times New Roman" w:cs="Arial"/>
+                <w:color w:val="000000"/>
+                <w:szCs w:val="24"/>
+                <w:lang w:eastAsia="es-MX"/>
+              </w:rPr>
             </w:pPr>
             <w:r>
-              <w:t>100%</w:t>
+              <w:rPr>
+                <w:rFonts w:eastAsia="Times New Roman" w:cs="Arial"/>
+                <w:color w:val="000000"/>
+                <w:szCs w:val="24"/>
+                <w:lang w:eastAsia="es-MX"/>
+              </w:rPr>
+              <w:t>FJHH</w:t>
+            </w:r>
+          </w:p>
+        </w:tc>
+        <w:tc>
+          <w:tcPr>
+            <w:tcW w:w="1894" w:type="dxa"/>
+            <w:tcBorders>
+              <w:top w:val="single" w:sz="4" w:space="0" w:color="auto"/>
+              <w:left w:val="single" w:sz="4" w:space="0" w:color="auto"/>
+              <w:bottom w:val="single" w:sz="4" w:space="0" w:color="auto"/>
+              <w:right w:val="single" w:sz="4" w:space="0" w:color="auto"/>
+            </w:tcBorders>
+            <w:noWrap/>
+            <w:hideMark/>
+          </w:tcPr>
+          <w:p>
+            <w:pPr>
+              <w:jc w:val="center"/>
+              <w:cnfStyle w:val="000000000000" w:firstRow="0" w:lastRow="0" w:firstColumn="0" w:lastColumn="0" w:oddVBand="0" w:evenVBand="0" w:oddHBand="0" w:evenHBand="0" w:firstRowFirstColumn="0" w:firstRowLastColumn="0" w:lastRowFirstColumn="0" w:lastRowLastColumn="0"/>
+              <w:rPr>
+                <w:rFonts w:eastAsia="Times New Roman" w:cs="Arial"/>
+                <w:color w:val="000000"/>
+                <w:szCs w:val="24"/>
+                <w:lang w:eastAsia="es-MX"/>
+              </w:rPr>
+            </w:pPr>
+            <w:r>
+              <w:rPr>
+                <w:rFonts w:eastAsia="Times New Roman" w:cs="Arial"/>
+                <w:color w:val="000000"/>
+                <w:szCs w:val="24"/>
+                <w:lang w:eastAsia="es-MX"/>
+              </w:rPr>
+              <w:t>FJHH</w:t>
+            </w:r>
+          </w:p>
+        </w:tc>
+        <w:tc>
+          <w:tcPr>
+            <w:tcW w:w="2217" w:type="dxa"/>
+            <w:tcBorders>
+              <w:top w:val="single" w:sz="4" w:space="0" w:color="auto"/>
+              <w:left w:val="single" w:sz="4" w:space="0" w:color="auto"/>
+              <w:bottom w:val="single" w:sz="4" w:space="0" w:color="auto"/>
+              <w:right w:val="single" w:sz="4" w:space="0" w:color="auto"/>
+            </w:tcBorders>
+            <w:noWrap/>
+            <w:hideMark/>
+          </w:tcPr>
+          <w:p>
+            <w:pPr>
+              <w:jc w:val="center"/>
+              <w:cnfStyle w:val="000000000000" w:firstRow="0" w:lastRow="0" w:firstColumn="0" w:lastColumn="0" w:oddVBand="0" w:evenVBand="0" w:oddHBand="0" w:evenHBand="0" w:firstRowFirstColumn="0" w:firstRowLastColumn="0" w:lastRowFirstColumn="0" w:lastRowLastColumn="0"/>
+              <w:rPr>
+                <w:rFonts w:eastAsia="Times New Roman" w:cs="Arial"/>
+                <w:color w:val="000000"/>
+                <w:szCs w:val="24"/>
+                <w:lang w:eastAsia="es-MX"/>
+              </w:rPr>
+            </w:pPr>
+            <w:r>
+              <w:rPr>
+                <w:rFonts w:eastAsia="Times New Roman" w:cs="Arial"/>
+                <w:color w:val="000000"/>
+                <w:szCs w:val="24"/>
+                <w:lang w:eastAsia="es-MX"/>
+              </w:rPr>
+              <w:t>14</w:t>
+            </w:r>
+            <w:r>
+              <w:rPr>
+                <w:rFonts w:eastAsia="Times New Roman" w:cs="Arial"/>
+                <w:color w:val="000000"/>
+                <w:szCs w:val="24"/>
+                <w:lang w:eastAsia="es-MX"/>
+              </w:rPr>
+              <w:t>/</w:t>
+            </w:r>
+            <w:r>
+              <w:rPr>
+                <w:rFonts w:eastAsia="Times New Roman" w:cs="Arial"/>
+                <w:color w:val="000000"/>
+                <w:szCs w:val="24"/>
+                <w:lang w:eastAsia="es-MX"/>
+              </w:rPr>
+              <w:t>Enero</w:t>
+            </w:r>
+            <w:r>
+              <w:rPr>
+                <w:rFonts w:eastAsia="Times New Roman" w:cs="Arial"/>
+                <w:color w:val="000000"/>
+                <w:szCs w:val="24"/>
+                <w:lang w:eastAsia="es-MX"/>
+              </w:rPr>
+              <w:t>/2019</w:t>
+            </w:r>
+          </w:p>
+        </w:tc>
+        <w:tc>
+          <w:tcPr>
+            <w:tcW w:w="2213" w:type="dxa"/>
+            <w:tcBorders>
+              <w:top w:val="single" w:sz="4" w:space="0" w:color="auto"/>
+              <w:left w:val="single" w:sz="4" w:space="0" w:color="auto"/>
+              <w:bottom w:val="single" w:sz="4" w:space="0" w:color="auto"/>
+              <w:right w:val="single" w:sz="4" w:space="0" w:color="auto"/>
+            </w:tcBorders>
+            <w:noWrap/>
+            <w:hideMark/>
+          </w:tcPr>
+          <w:p>
+            <w:pPr>
+              <w:jc w:val="center"/>
+              <w:cnfStyle w:val="000000000000" w:firstRow="0" w:lastRow="0" w:firstColumn="0" w:lastColumn="0" w:oddVBand="0" w:evenVBand="0" w:oddHBand="0" w:evenHBand="0" w:firstRowFirstColumn="0" w:firstRowLastColumn="0" w:lastRowFirstColumn="0" w:lastRowLastColumn="0"/>
+              <w:rPr>
+                <w:rFonts w:eastAsia="Times New Roman" w:cs="Arial"/>
+                <w:color w:val="000000"/>
+                <w:szCs w:val="24"/>
+                <w:lang w:eastAsia="es-MX"/>
+              </w:rPr>
+            </w:pPr>
+            <w:r>
+              <w:rPr>
+                <w:rFonts w:eastAsia="Times New Roman" w:cs="Arial"/>
+                <w:color w:val="000000"/>
+                <w:szCs w:val="24"/>
+                <w:lang w:eastAsia="es-MX"/>
+              </w:rPr>
+              <w:t>Original</w:t>
+            </w:r>
+          </w:p>
+        </w:tc>
+      </w:tr>
+    </w:tbl>
+    <w:p>
+      <w:pPr>
+        <w:spacing w:after="0"/>
+        <w:rPr>
+          <w:rFonts w:cs="Arial"/>
+          <w:i/>
+          <w:szCs w:val="24"/>
+        </w:rPr>
+      </w:pPr>
+    </w:p>
+    <w:p>
+      <w:pPr>
+        <w:pStyle w:val="Ttulo1"/>
+      </w:pPr>
+      <w:r>
+        <w:t>Datos de la Empresa Cliente</w:t>
+      </w:r>
+    </w:p>
+    <w:tbl>
+      <w:tblPr>
+        <w:tblStyle w:val="Tabladecuadrcula4-nfasis2"/>
+        <w:tblpPr w:leftFromText="141" w:rightFromText="141" w:vertAnchor="text" w:horzAnchor="margin" w:tblpX="-1139" w:tblpY="143"/>
+        <w:tblW w:w="11052" w:type="dxa"/>
+        <w:tblBorders>
+          <w:top w:val="single" w:sz="4" w:space="0" w:color="auto"/>
+          <w:left w:val="single" w:sz="4" w:space="0" w:color="auto"/>
+          <w:bottom w:val="single" w:sz="4" w:space="0" w:color="auto"/>
+          <w:right w:val="single" w:sz="4" w:space="0" w:color="auto"/>
+          <w:insideH w:val="single" w:sz="4" w:space="0" w:color="auto"/>
+          <w:insideV w:val="single" w:sz="4" w:space="0" w:color="auto"/>
+        </w:tblBorders>
+        <w:tblLook w:val="06A0" w:firstRow="1" w:lastRow="0" w:firstColumn="1" w:lastColumn="0" w:noHBand="1" w:noVBand="1"/>
+      </w:tblPr>
+      <w:tblGrid>
+        <w:gridCol w:w="5690"/>
+        <w:gridCol w:w="5362"/>
+      </w:tblGrid>
+      <w:tr>
+        <w:trPr>
+          <w:cnfStyle w:val="100000000000" w:firstRow="1" w:lastRow="0" w:firstColumn="0" w:lastColumn="0" w:oddVBand="0" w:evenVBand="0" w:oddHBand="0" w:evenHBand="0" w:firstRowFirstColumn="0" w:firstRowLastColumn="0" w:lastRowFirstColumn="0" w:lastRowLastColumn="0"/>
+          <w:trHeight w:val="416"/>
+        </w:trPr>
+        <w:tc>
+          <w:tcPr>
+            <w:cnfStyle w:val="001000000000" w:firstRow="0" w:lastRow="0" w:firstColumn="1" w:lastColumn="0" w:oddVBand="0" w:evenVBand="0" w:oddHBand="0" w:evenHBand="0" w:firstRowFirstColumn="0" w:firstRowLastColumn="0" w:lastRowFirstColumn="0" w:lastRowLastColumn="0"/>
+            <w:tcW w:w="5690" w:type="dxa"/>
+            <w:tcBorders>
+              <w:top w:val="single" w:sz="4" w:space="0" w:color="auto"/>
+              <w:left w:val="single" w:sz="4" w:space="0" w:color="auto"/>
+              <w:bottom w:val="single" w:sz="4" w:space="0" w:color="auto"/>
+              <w:right w:val="single" w:sz="4" w:space="0" w:color="auto"/>
+            </w:tcBorders>
+            <w:shd w:val="clear" w:color="auto" w:fill="F4B083" w:themeFill="accent2" w:themeFillTint="99"/>
+            <w:hideMark/>
+          </w:tcPr>
+          <w:p>
+            <w:pPr>
+              <w:jc w:val="center"/>
+              <w:rPr>
+                <w:rFonts w:cs="Arial"/>
+                <w:b w:val="0"/>
+                <w:bCs w:val="0"/>
+                <w:szCs w:val="24"/>
+                <w:lang w:val="es-ES_tradnl"/>
+              </w:rPr>
+            </w:pPr>
+            <w:r>
+              <w:rPr>
+                <w:rFonts w:cs="Arial"/>
+                <w:szCs w:val="24"/>
+                <w:lang w:val="es-ES_tradnl"/>
+              </w:rPr>
+              <w:t>NOMBRE DEL PROYECTO</w:t>
+            </w:r>
+          </w:p>
+        </w:tc>
+        <w:tc>
+          <w:tcPr>
+            <w:tcW w:w="5362" w:type="dxa"/>
+            <w:tcBorders>
+              <w:top w:val="single" w:sz="4" w:space="0" w:color="auto"/>
+              <w:left w:val="single" w:sz="4" w:space="0" w:color="auto"/>
+              <w:bottom w:val="single" w:sz="4" w:space="0" w:color="auto"/>
+              <w:right w:val="single" w:sz="4" w:space="0" w:color="auto"/>
+            </w:tcBorders>
+            <w:shd w:val="clear" w:color="auto" w:fill="F4B083" w:themeFill="accent2" w:themeFillTint="99"/>
+            <w:hideMark/>
+          </w:tcPr>
+          <w:p>
+            <w:pPr>
+              <w:jc w:val="center"/>
+              <w:cnfStyle w:val="100000000000" w:firstRow="1" w:lastRow="0" w:firstColumn="0" w:lastColumn="0" w:oddVBand="0" w:evenVBand="0" w:oddHBand="0" w:evenHBand="0" w:firstRowFirstColumn="0" w:firstRowLastColumn="0" w:lastRowFirstColumn="0" w:lastRowLastColumn="0"/>
+              <w:rPr>
+                <w:rFonts w:cs="Arial"/>
+                <w:b w:val="0"/>
+                <w:bCs w:val="0"/>
+                <w:szCs w:val="24"/>
+                <w:lang w:val="es-ES_tradnl"/>
+              </w:rPr>
+            </w:pPr>
+            <w:r>
+              <w:rPr>
+                <w:rFonts w:cs="Arial"/>
+                <w:szCs w:val="24"/>
+                <w:lang w:val="es-ES_tradnl"/>
+              </w:rPr>
+              <w:t>SIGLAS DEL PROYECTO</w:t>
             </w:r>
           </w:p>
         </w:tc>
       </w:tr>
       <w:tr>
         <w:trPr>
-          <w:cnfStyle w:val="000000100000" w:firstRow="0" w:lastRow="0" w:firstColumn="0" w:lastColumn="0" w:oddVBand="0" w:evenVBand="0" w:oddHBand="1" w:evenHBand="0" w:firstRowFirstColumn="0" w:firstRowLastColumn="0" w:lastRowFirstColumn="0" w:lastRowLastColumn="0"/>
-          <w:trHeight w:val="374"/>
+          <w:trHeight w:val="443"/>
         </w:trPr>
         <w:tc>
           <w:tcPr>
             <w:cnfStyle w:val="001000000000" w:firstRow="0" w:lastRow="0" w:firstColumn="1" w:lastColumn="0" w:oddVBand="0" w:evenVBand="0" w:oddHBand="0" w:evenHBand="0" w:firstRowFirstColumn="0" w:firstRowLastColumn="0" w:lastRowFirstColumn="0" w:lastRowLastColumn="0"/>
-            <w:tcW w:w="1814" w:type="dxa"/>
+            <w:tcW w:w="5690" w:type="dxa"/>
+            <w:tcBorders>
+              <w:top w:val="single" w:sz="4" w:space="0" w:color="auto"/>
+              <w:left w:val="single" w:sz="4" w:space="0" w:color="auto"/>
+              <w:bottom w:val="single" w:sz="4" w:space="0" w:color="auto"/>
+              <w:right w:val="single" w:sz="4" w:space="0" w:color="auto"/>
+            </w:tcBorders>
+            <w:hideMark/>
           </w:tcPr>
           <w:p>
             <w:pPr>
-              <w:jc w:val="left"/>
+              <w:jc w:val="center"/>
+              <w:rPr>
+                <w:rFonts w:cs="Arial"/>
+                <w:szCs w:val="24"/>
+              </w:rPr>
             </w:pPr>
             <w:r>
-              <w:t>091610634</w:t>
+              <w:rPr>
+                <w:rFonts w:cs="Arial"/>
+                <w:szCs w:val="24"/>
+              </w:rPr>
+              <w:t>ADMINISTRACIÓ</w:t>
+            </w:r>
+            <w:bookmarkStart w:id="0" w:name="_GoBack"/>
+            <w:bookmarkEnd w:id="0"/>
+            <w:r>
+              <w:rPr>
+                <w:rFonts w:cs="Arial"/>
+                <w:szCs w:val="24"/>
+              </w:rPr>
+              <w:t>N DE LA APLICACIÓN MÓVIL DE LA PANADERÍA SAN PEDRO</w:t>
             </w:r>
           </w:p>
         </w:tc>
         <w:tc>
           <w:tcPr>
-            <w:tcW w:w="6261" w:type="dxa"/>
+            <w:tcW w:w="5362" w:type="dxa"/>
+            <w:tcBorders>
+              <w:top w:val="single" w:sz="4" w:space="0" w:color="auto"/>
+              <w:left w:val="single" w:sz="4" w:space="0" w:color="auto"/>
+              <w:bottom w:val="single" w:sz="4" w:space="0" w:color="auto"/>
+              <w:right w:val="single" w:sz="4" w:space="0" w:color="auto"/>
+            </w:tcBorders>
+            <w:hideMark/>
           </w:tcPr>
           <w:p>
             <w:pPr>
-              <w:jc w:val="left"/>
-              <w:cnfStyle w:val="000000100000" w:firstRow="0" w:lastRow="0" w:firstColumn="0" w:lastColumn="0" w:oddVBand="0" w:evenVBand="0" w:oddHBand="1" w:evenHBand="0" w:firstRowFirstColumn="0" w:firstRowLastColumn="0" w:lastRowFirstColumn="0" w:lastRowLastColumn="0"/>
+              <w:jc w:val="center"/>
+              <w:cnfStyle w:val="000000000000" w:firstRow="0" w:lastRow="0" w:firstColumn="0" w:lastColumn="0" w:oddVBand="0" w:evenVBand="0" w:oddHBand="0" w:evenHBand="0" w:firstRowFirstColumn="0" w:firstRowLastColumn="0" w:lastRowFirstColumn="0" w:lastRowLastColumn="0"/>
+              <w:rPr>
+                <w:rFonts w:cs="Arial"/>
+                <w:szCs w:val="24"/>
+              </w:rPr>
             </w:pPr>
             <w:r>
-              <w:t>Pérez Mayorga Gerardo Eduardo</w:t>
-            </w:r>
-          </w:p>
-        </w:tc>
-        <w:tc>
-          <w:tcPr>
-            <w:tcW w:w="1915" w:type="dxa"/>
-          </w:tcPr>
-          <w:p>
-            <w:pPr>
-              <w:jc w:val="left"/>
-              <w:cnfStyle w:val="000000100000" w:firstRow="0" w:lastRow="0" w:firstColumn="0" w:lastColumn="0" w:oddVBand="0" w:evenVBand="0" w:oddHBand="1" w:evenHBand="0" w:firstRowFirstColumn="0" w:firstRowLastColumn="0" w:lastRowFirstColumn="0" w:lastRowLastColumn="0"/>
-            </w:pPr>
-            <w:r>
-              <w:t>100%</w:t>
-            </w:r>
-          </w:p>
-        </w:tc>
-      </w:tr>
-      <w:tr>
-        <w:trPr>
-          <w:trHeight w:val="374"/>
-        </w:trPr>
-        <w:tc>
-          <w:tcPr>
-            <w:cnfStyle w:val="001000000000" w:firstRow="0" w:lastRow="0" w:firstColumn="1" w:lastColumn="0" w:oddVBand="0" w:evenVBand="0" w:oddHBand="0" w:evenHBand="0" w:firstRowFirstColumn="0" w:firstRowLastColumn="0" w:lastRowFirstColumn="0" w:lastRowLastColumn="0"/>
-            <w:tcW w:w="1814" w:type="dxa"/>
-          </w:tcPr>
-          <w:p>
-            <w:pPr>
-              <w:jc w:val="left"/>
-            </w:pPr>
-            <w:r>
-              <w:t>091610127</w:t>
-            </w:r>
-          </w:p>
-        </w:tc>
-        <w:tc>
-          <w:tcPr>
-            <w:tcW w:w="6261" w:type="dxa"/>
-          </w:tcPr>
-          <w:p>
-            <w:pPr>
-              <w:jc w:val="left"/>
-              <w:cnfStyle w:val="000000000000" w:firstRow="0" w:lastRow="0" w:firstColumn="0" w:lastColumn="0" w:oddVBand="0" w:evenVBand="0" w:oddHBand="0" w:evenHBand="0" w:firstRowFirstColumn="0" w:firstRowLastColumn="0" w:lastRowFirstColumn="0" w:lastRowLastColumn="0"/>
-            </w:pPr>
-            <w:r>
-              <w:t>Tapia Domínguez Cecilia de Jesús</w:t>
-            </w:r>
-          </w:p>
-        </w:tc>
-        <w:tc>
-          <w:tcPr>
-            <w:tcW w:w="1915" w:type="dxa"/>
-          </w:tcPr>
-          <w:p>
-            <w:pPr>
-              <w:jc w:val="left"/>
-              <w:cnfStyle w:val="000000000000" w:firstRow="0" w:lastRow="0" w:firstColumn="0" w:lastColumn="0" w:oddVBand="0" w:evenVBand="0" w:oddHBand="0" w:evenHBand="0" w:firstRowFirstColumn="0" w:firstRowLastColumn="0" w:lastRowFirstColumn="0" w:lastRowLastColumn="0"/>
-            </w:pPr>
-            <w:r>
-              <w:t>100%</w:t>
+              <w:rPr>
+                <w:rFonts w:cs="Arial"/>
+                <w:szCs w:val="24"/>
+              </w:rPr>
+              <w:t>APPMO-SP</w:t>
             </w:r>
           </w:p>
         </w:tc>
@@ -415,6 +771,8 @@
     <w:p>
       <w:pPr>
         <w:sectPr>
+          <w:headerReference w:type="default" r:id="rId8"/>
+          <w:footerReference w:type="default" r:id="rId9"/>
           <w:pgSz w:w="12240" w:h="15840"/>
           <w:pgMar w:top="1417" w:right="1701" w:bottom="1417" w:left="1701" w:header="708" w:footer="708" w:gutter="0"/>
           <w:cols w:space="708"/>
@@ -2522,8 +2880,8 @@
     <w:p>
       <w:pPr>
         <w:sectPr>
-          <w:headerReference w:type="default" r:id="rId8"/>
-          <w:footerReference w:type="default" r:id="rId9"/>
+          <w:headerReference w:type="default" r:id="rId10"/>
+          <w:footerReference w:type="default" r:id="rId11"/>
           <w:pgSz w:w="12240" w:h="15840"/>
           <w:pgMar w:top="1417" w:right="1701" w:bottom="1417" w:left="1701" w:header="708" w:footer="708" w:gutter="0"/>
           <w:cols w:space="708"/>
@@ -2994,7 +3352,7 @@
                     <pic:cNvPicPr/>
                   </pic:nvPicPr>
                   <pic:blipFill>
-                    <a:blip r:embed="rId10"/>
+                    <a:blip r:embed="rId12"/>
                     <a:stretch>
                       <a:fillRect/>
                     </a:stretch>
@@ -3023,14 +3381,27 @@
       <w:r>
         <w:t xml:space="preserve">figura </w:t>
       </w:r>
-      <w:fldSimple w:instr=" SEQ figura \* ARABIC ">
-        <w:r>
-          <w:rPr>
-            <w:noProof/>
-          </w:rPr>
-          <w:t>1</w:t>
-        </w:r>
-      </w:fldSimple>
+      <w:r>
+        <w:fldChar w:fldCharType="begin"/>
+      </w:r>
+      <w:r>
+        <w:instrText xml:space="preserve"> SEQ figura \* ARABIC </w:instrText>
+      </w:r>
+      <w:r>
+        <w:fldChar w:fldCharType="separate"/>
+      </w:r>
+      <w:r>
+        <w:rPr>
+          <w:noProof/>
+        </w:rPr>
+        <w:t>1</w:t>
+      </w:r>
+      <w:r>
+        <w:rPr>
+          <w:noProof/>
+        </w:rPr>
+        <w:fldChar w:fldCharType="end"/>
+      </w:r>
       <w:r>
         <w:rPr>
           <w:noProof/>
@@ -3077,7 +3448,7 @@
                     <pic:cNvPicPr/>
                   </pic:nvPicPr>
                   <pic:blipFill>
-                    <a:blip r:embed="rId11"/>
+                    <a:blip r:embed="rId13"/>
                     <a:stretch>
                       <a:fillRect/>
                     </a:stretch>
@@ -3106,14 +3477,27 @@
       <w:r>
         <w:t xml:space="preserve">figura </w:t>
       </w:r>
-      <w:fldSimple w:instr=" SEQ figura \* ARABIC ">
-        <w:r>
-          <w:rPr>
-            <w:noProof/>
-          </w:rPr>
-          <w:t>2</w:t>
-        </w:r>
-      </w:fldSimple>
+      <w:r>
+        <w:fldChar w:fldCharType="begin"/>
+      </w:r>
+      <w:r>
+        <w:instrText xml:space="preserve"> SEQ figura \* ARABIC </w:instrText>
+      </w:r>
+      <w:r>
+        <w:fldChar w:fldCharType="separate"/>
+      </w:r>
+      <w:r>
+        <w:rPr>
+          <w:noProof/>
+        </w:rPr>
+        <w:t>2</w:t>
+      </w:r>
+      <w:r>
+        <w:rPr>
+          <w:noProof/>
+        </w:rPr>
+        <w:fldChar w:fldCharType="end"/>
+      </w:r>
       <w:r>
         <w:t xml:space="preserve"> ubicación de la Empresa San Cristóbal de la Casas, Chiapas.</w:t>
       </w:r>
@@ -3153,7 +3537,7 @@
                     </pic:cNvPicPr>
                   </pic:nvPicPr>
                   <pic:blipFill rotWithShape="1">
-                    <a:blip r:embed="rId12" cstate="print">
+                    <a:blip r:embed="rId14" cstate="print">
                       <a:extLst>
                         <a:ext uri="{28A0092B-C50C-407E-A947-70E740481C1C}">
                           <a14:useLocalDpi xmlns:a14="http://schemas.microsoft.com/office/drawing/2010/main" val="0"/>
@@ -3200,10 +3584,7 @@
         <w:fldChar w:fldCharType="begin"/>
       </w:r>
       <w:r>
-        <w:instrText xml:space="preserve"> SEQ Figur</w:instrText>
-      </w:r>
-      <w:r>
-        <w:instrText xml:space="preserve">a \* ARABIC </w:instrText>
+        <w:instrText xml:space="preserve"> SEQ Figura \* ARABIC </w:instrText>
       </w:r>
       <w:r>
         <w:fldChar w:fldCharType="separate"/>
@@ -3345,7 +3726,7 @@
                     </pic:cNvPicPr>
                   </pic:nvPicPr>
                   <pic:blipFill>
-                    <a:blip r:embed="rId13">
+                    <a:blip r:embed="rId15">
                       <a:extLst>
                         <a:ext uri="{28A0092B-C50C-407E-A947-70E740481C1C}">
                           <a14:useLocalDpi xmlns:a14="http://schemas.microsoft.com/office/drawing/2010/main" val="0"/>
@@ -7369,7 +7750,7 @@
     </w:tbl>
     <w:p/>
     <w:sectPr>
-      <w:footerReference w:type="default" r:id="rId14"/>
+      <w:footerReference w:type="default" r:id="rId16"/>
       <w:pgSz w:w="12240" w:h="15840"/>
       <w:pgMar w:top="1417" w:right="1701" w:bottom="1417" w:left="1701" w:header="708" w:footer="708" w:gutter="0"/>
       <w:pgNumType w:start="1"/>
@@ -7411,11 +7792,173 @@
     <w:pPr>
       <w:pStyle w:val="Piedepgina"/>
     </w:pPr>
+    <w:r>
+      <w:rPr>
+        <w:noProof/>
+        <w:lang w:eastAsia="zh-TW"/>
+      </w:rPr>
+      <mc:AlternateContent>
+        <mc:Choice Requires="wps">
+          <w:drawing>
+            <wp:anchor distT="0" distB="0" distL="114300" distR="114300" simplePos="0" relativeHeight="251672576" behindDoc="0" locked="0" layoutInCell="1" allowOverlap="1" wp14:anchorId="7228138A" wp14:editId="0682787E">
+              <wp:simplePos x="0" y="0"/>
+              <wp:positionH relativeFrom="column">
+                <wp:posOffset>-1092200</wp:posOffset>
+              </wp:positionH>
+              <wp:positionV relativeFrom="paragraph">
+                <wp:posOffset>-57150</wp:posOffset>
+              </wp:positionV>
+              <wp:extent cx="7810500" cy="1717675"/>
+              <wp:effectExtent l="57150" t="19050" r="57150" b="73025"/>
+              <wp:wrapNone/>
+              <wp:docPr id="17" name="Documento 17"/>
+              <wp:cNvGraphicFramePr/>
+              <a:graphic xmlns:a="http://schemas.openxmlformats.org/drawingml/2006/main">
+                <a:graphicData uri="http://schemas.microsoft.com/office/word/2010/wordprocessingShape">
+                  <wps:wsp>
+                    <wps:cNvSpPr/>
+                    <wps:spPr>
+                      <a:xfrm flipV="1">
+                        <a:off x="0" y="0"/>
+                        <a:ext cx="7810500" cy="1717675"/>
+                      </a:xfrm>
+                      <a:prstGeom prst="flowChartDocument">
+                        <a:avLst/>
+                      </a:prstGeom>
+                    </wps:spPr>
+                    <wps:style>
+                      <a:lnRef idx="0">
+                        <a:schemeClr val="accent2"/>
+                      </a:lnRef>
+                      <a:fillRef idx="3">
+                        <a:schemeClr val="accent2"/>
+                      </a:fillRef>
+                      <a:effectRef idx="3">
+                        <a:schemeClr val="accent2"/>
+                      </a:effectRef>
+                      <a:fontRef idx="minor">
+                        <a:schemeClr val="lt1"/>
+                      </a:fontRef>
+                    </wps:style>
+                    <wps:bodyPr rot="0" spcFirstLastPara="0" vertOverflow="overflow" horzOverflow="overflow" vert="horz" wrap="square" lIns="91440" tIns="45720" rIns="91440" bIns="45720" numCol="1" spcCol="0" rtlCol="0" fromWordArt="0" anchor="ctr" anchorCtr="0" forceAA="0" compatLnSpc="1">
+                      <a:prstTxWarp prst="textNoShape">
+                        <a:avLst/>
+                      </a:prstTxWarp>
+                      <a:noAutofit/>
+                    </wps:bodyPr>
+                  </wps:wsp>
+                </a:graphicData>
+              </a:graphic>
+            </wp:anchor>
+          </w:drawing>
+        </mc:Choice>
+        <mc:Fallback>
+          <w:pict>
+            <v:shapetype w14:anchorId="517F7918" id="_x0000_t114" coordsize="21600,21600" o:spt="114" path="m,20172v945,400,1887,628,2795,913c3587,21312,4342,21370,5060,21597v2037,,2567,-227,3095,-285c8722,21197,9325,20970,9855,20800v490,-228,945,-400,1472,-740c11817,19887,12347,19660,12875,19375v567,-228,1095,-513,1700,-740c15177,18462,15782,18122,16537,17950v718,-113,1398,-398,2228,-513c19635,17437,20577,17322,21597,17322l21597,,,xe">
+              <v:stroke joinstyle="miter"/>
+              <v:path o:connecttype="custom" o:connectlocs="10800,0;0,10800;10800,20400;21600,10800" textboxrect="0,0,21600,17322"/>
+            </v:shapetype>
+            <v:shape id="Documento 17" o:spid="_x0000_s1026" type="#_x0000_t114" style="position:absolute;margin-left:-86pt;margin-top:-4.5pt;width:615pt;height:135.25pt;flip:y;z-index:251672576;visibility:visible;mso-wrap-style:square;mso-wrap-distance-left:9pt;mso-wrap-distance-top:0;mso-wrap-distance-right:9pt;mso-wrap-distance-bottom:0;mso-position-horizontal:absolute;mso-position-horizontal-relative:text;mso-position-vertical:absolute;mso-position-vertical-relative:text;v-text-anchor:middle" o:gfxdata="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" fillcolor="#ee853d [3029]" stroked="f">
+              <v:fill color2="#ec7a2d [3173]" rotate="t" colors="0 #f18c55;.5 #f67b28;1 #e56b17" focus="100%" type="gradient">
+                <o:fill v:ext="view" type="gradientUnscaled"/>
+              </v:fill>
+              <v:shadow on="t" color="black" opacity="41287f" offset="0,1.5pt"/>
+            </v:shape>
+          </w:pict>
+        </mc:Fallback>
+      </mc:AlternateContent>
+    </w:r>
   </w:p>
 </w:ftr>
 </file>
 
 <file path=word/footer2.xml><?xml version="1.0" encoding="utf-8"?>
+<w:ftr xmlns:wpc="http://schemas.microsoft.com/office/word/2010/wordprocessingCanvas" xmlns:cx="http://schemas.microsoft.com/office/drawing/2014/chartex" xmlns:mc="http://schemas.openxmlformats.org/markup-compatibility/2006" xmlns:o="urn:schemas-microsoft-com:office:office" xmlns:r="http://schemas.openxmlformats.org/officeDocument/2006/relationships" xmlns:m="http://schemas.openxmlformats.org/officeDocument/2006/math" xmlns:v="urn:schemas-microsoft-com:vml" xmlns:wp14="http://schemas.microsoft.com/office/word/2010/wordprocessingDrawing" xmlns:wp="http://schemas.openxmlformats.org/drawingml/2006/wordprocessingDrawing" xmlns:w10="urn:schemas-microsoft-com:office:word" xmlns:w="http://schemas.openxmlformats.org/wordprocessingml/2006/main" xmlns:w14="http://schemas.microsoft.com/office/word/2010/wordml" xmlns:w15="http://schemas.microsoft.com/office/word/2012/wordml" xmlns:w16se="http://schemas.microsoft.com/office/word/2015/wordml/symex" xmlns:wpg="http://schemas.microsoft.com/office/word/2010/wordprocessingGroup" xmlns:wpi="http://schemas.microsoft.com/office/word/2010/wordprocessingInk" xmlns:wne="http://schemas.microsoft.com/office/word/2006/wordml" xmlns:wps="http://schemas.microsoft.com/office/word/2010/wordprocessingShape" mc:Ignorable="w14 w15 w16se wp14">
+  <w:p>
+    <w:pPr>
+      <w:pStyle w:val="Piedepgina"/>
+    </w:pPr>
+    <w:r>
+      <w:rPr>
+        <w:noProof/>
+        <w:lang w:eastAsia="zh-TW"/>
+      </w:rPr>
+      <mc:AlternateContent>
+        <mc:Choice Requires="wps">
+          <w:drawing>
+            <wp:anchor distT="0" distB="0" distL="114300" distR="114300" simplePos="0" relativeHeight="251674624" behindDoc="0" locked="0" layoutInCell="1" allowOverlap="1" wp14:anchorId="475A0BBB" wp14:editId="6480DEEC">
+              <wp:simplePos x="0" y="0"/>
+              <wp:positionH relativeFrom="column">
+                <wp:posOffset>-1092200</wp:posOffset>
+              </wp:positionH>
+              <wp:positionV relativeFrom="paragraph">
+                <wp:posOffset>19050</wp:posOffset>
+              </wp:positionV>
+              <wp:extent cx="7810500" cy="1717675"/>
+              <wp:effectExtent l="57150" t="19050" r="57150" b="73025"/>
+              <wp:wrapNone/>
+              <wp:docPr id="18" name="Documento 18"/>
+              <wp:cNvGraphicFramePr/>
+              <a:graphic xmlns:a="http://schemas.openxmlformats.org/drawingml/2006/main">
+                <a:graphicData uri="http://schemas.microsoft.com/office/word/2010/wordprocessingShape">
+                  <wps:wsp>
+                    <wps:cNvSpPr/>
+                    <wps:spPr>
+                      <a:xfrm flipV="1">
+                        <a:off x="0" y="0"/>
+                        <a:ext cx="7810500" cy="1717675"/>
+                      </a:xfrm>
+                      <a:prstGeom prst="flowChartDocument">
+                        <a:avLst/>
+                      </a:prstGeom>
+                    </wps:spPr>
+                    <wps:style>
+                      <a:lnRef idx="0">
+                        <a:schemeClr val="accent2"/>
+                      </a:lnRef>
+                      <a:fillRef idx="3">
+                        <a:schemeClr val="accent2"/>
+                      </a:fillRef>
+                      <a:effectRef idx="3">
+                        <a:schemeClr val="accent2"/>
+                      </a:effectRef>
+                      <a:fontRef idx="minor">
+                        <a:schemeClr val="lt1"/>
+                      </a:fontRef>
+                    </wps:style>
+                    <wps:bodyPr rot="0" spcFirstLastPara="0" vertOverflow="overflow" horzOverflow="overflow" vert="horz" wrap="square" lIns="91440" tIns="45720" rIns="91440" bIns="45720" numCol="1" spcCol="0" rtlCol="0" fromWordArt="0" anchor="ctr" anchorCtr="0" forceAA="0" compatLnSpc="1">
+                      <a:prstTxWarp prst="textNoShape">
+                        <a:avLst/>
+                      </a:prstTxWarp>
+                      <a:noAutofit/>
+                    </wps:bodyPr>
+                  </wps:wsp>
+                </a:graphicData>
+              </a:graphic>
+            </wp:anchor>
+          </w:drawing>
+        </mc:Choice>
+        <mc:Fallback>
+          <w:pict>
+            <v:shapetype w14:anchorId="27472A22" id="_x0000_t114" coordsize="21600,21600" o:spt="114" path="m,20172v945,400,1887,628,2795,913c3587,21312,4342,21370,5060,21597v2037,,2567,-227,3095,-285c8722,21197,9325,20970,9855,20800v490,-228,945,-400,1472,-740c11817,19887,12347,19660,12875,19375v567,-228,1095,-513,1700,-740c15177,18462,15782,18122,16537,17950v718,-113,1398,-398,2228,-513c19635,17437,20577,17322,21597,17322l21597,,,xe">
+              <v:stroke joinstyle="miter"/>
+              <v:path o:connecttype="custom" o:connectlocs="10800,0;0,10800;10800,20400;21600,10800" textboxrect="0,0,21600,17322"/>
+            </v:shapetype>
+            <v:shape id="Documento 18" o:spid="_x0000_s1026" type="#_x0000_t114" style="position:absolute;margin-left:-86pt;margin-top:1.5pt;width:615pt;height:135.25pt;flip:y;z-index:251674624;visibility:visible;mso-wrap-style:square;mso-wrap-distance-left:9pt;mso-wrap-distance-top:0;mso-wrap-distance-right:9pt;mso-wrap-distance-bottom:0;mso-position-horizontal:absolute;mso-position-horizontal-relative:text;mso-position-vertical:absolute;mso-position-vertical-relative:text;v-text-anchor:middle" o:gfxdata="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" fillcolor="#ee853d [3029]" stroked="f">
+              <v:fill color2="#ec7a2d [3173]" rotate="t" colors="0 #f18c55;.5 #f67b28;1 #e56b17" focus="100%" type="gradient">
+                <o:fill v:ext="view" type="gradientUnscaled"/>
+              </v:fill>
+              <v:shadow on="t" color="black" opacity="41287f" offset="0,1.5pt"/>
+            </v:shape>
+          </w:pict>
+        </mc:Fallback>
+      </mc:AlternateContent>
+    </w:r>
+  </w:p>
+</w:ftr>
+</file>
+
+<file path=word/footer3.xml><?xml version="1.0" encoding="utf-8"?>
 <w:ftr xmlns:wpc="http://schemas.microsoft.com/office/word/2010/wordprocessingCanvas" xmlns:cx="http://schemas.microsoft.com/office/drawing/2014/chartex" xmlns:mc="http://schemas.openxmlformats.org/markup-compatibility/2006" xmlns:o="urn:schemas-microsoft-com:office:office" xmlns:r="http://schemas.openxmlformats.org/officeDocument/2006/relationships" xmlns:m="http://schemas.openxmlformats.org/officeDocument/2006/math" xmlns:v="urn:schemas-microsoft-com:vml" xmlns:wp14="http://schemas.microsoft.com/office/word/2010/wordprocessingDrawing" xmlns:wp="http://schemas.openxmlformats.org/drawingml/2006/wordprocessingDrawing" xmlns:w10="urn:schemas-microsoft-com:office:word" xmlns:w="http://schemas.openxmlformats.org/wordprocessingml/2006/main" xmlns:w14="http://schemas.microsoft.com/office/word/2010/wordml" xmlns:w15="http://schemas.microsoft.com/office/word/2012/wordml" xmlns:w16se="http://schemas.microsoft.com/office/word/2015/wordml/symex" xmlns:wpg="http://schemas.microsoft.com/office/word/2010/wordprocessingGroup" xmlns:wpi="http://schemas.microsoft.com/office/word/2010/wordprocessingInk" xmlns:wne="http://schemas.microsoft.com/office/word/2006/wordml" xmlns:wps="http://schemas.microsoft.com/office/word/2010/wordprocessingShape" mc:Ignorable="w14 w15 w16se wp14">
   <w:sdt>
     <w:sdtPr>
@@ -7432,6 +7975,82 @@
           <w:pStyle w:val="Piedepgina"/>
           <w:jc w:val="center"/>
         </w:pPr>
+        <w:r>
+          <w:rPr>
+            <w:noProof/>
+            <w:lang w:eastAsia="zh-TW"/>
+          </w:rPr>
+          <mc:AlternateContent>
+            <mc:Choice Requires="wps">
+              <w:drawing>
+                <wp:anchor distT="0" distB="0" distL="114300" distR="114300" simplePos="0" relativeHeight="251670528" behindDoc="0" locked="0" layoutInCell="1" allowOverlap="1" wp14:anchorId="41BE7477" wp14:editId="4286D398">
+                  <wp:simplePos x="0" y="0"/>
+                  <wp:positionH relativeFrom="column">
+                    <wp:posOffset>-1117600</wp:posOffset>
+                  </wp:positionH>
+                  <wp:positionV relativeFrom="paragraph">
+                    <wp:posOffset>194310</wp:posOffset>
+                  </wp:positionV>
+                  <wp:extent cx="7810500" cy="1717675"/>
+                  <wp:effectExtent l="57150" t="19050" r="57150" b="73025"/>
+                  <wp:wrapNone/>
+                  <wp:docPr id="16" name="Documento 16"/>
+                  <wp:cNvGraphicFramePr/>
+                  <a:graphic xmlns:a="http://schemas.openxmlformats.org/drawingml/2006/main">
+                    <a:graphicData uri="http://schemas.microsoft.com/office/word/2010/wordprocessingShape">
+                      <wps:wsp>
+                        <wps:cNvSpPr/>
+                        <wps:spPr>
+                          <a:xfrm flipV="1">
+                            <a:off x="0" y="0"/>
+                            <a:ext cx="7810500" cy="1717675"/>
+                          </a:xfrm>
+                          <a:prstGeom prst="flowChartDocument">
+                            <a:avLst/>
+                          </a:prstGeom>
+                        </wps:spPr>
+                        <wps:style>
+                          <a:lnRef idx="0">
+                            <a:schemeClr val="accent2"/>
+                          </a:lnRef>
+                          <a:fillRef idx="3">
+                            <a:schemeClr val="accent2"/>
+                          </a:fillRef>
+                          <a:effectRef idx="3">
+                            <a:schemeClr val="accent2"/>
+                          </a:effectRef>
+                          <a:fontRef idx="minor">
+                            <a:schemeClr val="lt1"/>
+                          </a:fontRef>
+                        </wps:style>
+                        <wps:bodyPr rot="0" spcFirstLastPara="0" vertOverflow="overflow" horzOverflow="overflow" vert="horz" wrap="square" lIns="91440" tIns="45720" rIns="91440" bIns="45720" numCol="1" spcCol="0" rtlCol="0" fromWordArt="0" anchor="ctr" anchorCtr="0" forceAA="0" compatLnSpc="1">
+                          <a:prstTxWarp prst="textNoShape">
+                            <a:avLst/>
+                          </a:prstTxWarp>
+                          <a:noAutofit/>
+                        </wps:bodyPr>
+                      </wps:wsp>
+                    </a:graphicData>
+                  </a:graphic>
+                </wp:anchor>
+              </w:drawing>
+            </mc:Choice>
+            <mc:Fallback>
+              <w:pict>
+                <v:shapetype w14:anchorId="6B5BD94A" id="_x0000_t114" coordsize="21600,21600" o:spt="114" path="m,20172v945,400,1887,628,2795,913c3587,21312,4342,21370,5060,21597v2037,,2567,-227,3095,-285c8722,21197,9325,20970,9855,20800v490,-228,945,-400,1472,-740c11817,19887,12347,19660,12875,19375v567,-228,1095,-513,1700,-740c15177,18462,15782,18122,16537,17950v718,-113,1398,-398,2228,-513c19635,17437,20577,17322,21597,17322l21597,,,xe">
+                  <v:stroke joinstyle="miter"/>
+                  <v:path o:connecttype="custom" o:connectlocs="10800,0;0,10800;10800,20400;21600,10800" textboxrect="0,0,21600,17322"/>
+                </v:shapetype>
+                <v:shape id="Documento 16" o:spid="_x0000_s1026" type="#_x0000_t114" style="position:absolute;margin-left:-88pt;margin-top:15.3pt;width:615pt;height:135.25pt;flip:y;z-index:251670528;visibility:visible;mso-wrap-style:square;mso-wrap-distance-left:9pt;mso-wrap-distance-top:0;mso-wrap-distance-right:9pt;mso-wrap-distance-bottom:0;mso-position-horizontal:absolute;mso-position-horizontal-relative:text;mso-position-vertical:absolute;mso-position-vertical-relative:text;v-text-anchor:middle" o:gfxdata="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" fillcolor="#ee853d [3029]" stroked="f">
+                  <v:fill color2="#ec7a2d [3173]" rotate="t" colors="0 #f18c55;.5 #f67b28;1 #e56b17" focus="100%" type="gradient">
+                    <o:fill v:ext="view" type="gradientUnscaled"/>
+                  </v:fill>
+                  <v:shadow on="t" color="black" opacity="41287f" offset="0,1.5pt"/>
+                </v:shape>
+              </w:pict>
+            </mc:Fallback>
+          </mc:AlternateContent>
+        </w:r>
         <w:r>
           <w:fldChar w:fldCharType="begin"/>
         </w:r>
@@ -7489,6 +8108,594 @@
 
 <file path=word/header1.xml><?xml version="1.0" encoding="utf-8"?>
 <w:hdr xmlns:wpc="http://schemas.microsoft.com/office/word/2010/wordprocessingCanvas" xmlns:cx="http://schemas.microsoft.com/office/drawing/2014/chartex" xmlns:mc="http://schemas.openxmlformats.org/markup-compatibility/2006" xmlns:o="urn:schemas-microsoft-com:office:office" xmlns:r="http://schemas.openxmlformats.org/officeDocument/2006/relationships" xmlns:m="http://schemas.openxmlformats.org/officeDocument/2006/math" xmlns:v="urn:schemas-microsoft-com:vml" xmlns:wp14="http://schemas.microsoft.com/office/word/2010/wordprocessingDrawing" xmlns:wp="http://schemas.openxmlformats.org/drawingml/2006/wordprocessingDrawing" xmlns:w10="urn:schemas-microsoft-com:office:word" xmlns:w="http://schemas.openxmlformats.org/wordprocessingml/2006/main" xmlns:w14="http://schemas.microsoft.com/office/word/2010/wordml" xmlns:w15="http://schemas.microsoft.com/office/word/2012/wordml" xmlns:w16se="http://schemas.microsoft.com/office/word/2015/wordml/symex" xmlns:wpg="http://schemas.microsoft.com/office/word/2010/wordprocessingGroup" xmlns:wpi="http://schemas.microsoft.com/office/word/2010/wordprocessingInk" xmlns:wne="http://schemas.microsoft.com/office/word/2006/wordml" xmlns:wps="http://schemas.microsoft.com/office/word/2010/wordprocessingShape" mc:Ignorable="w14 w15 w16se wp14">
+  <w:p>
+    <w:pPr>
+      <w:pStyle w:val="Encabezado"/>
+      <w:rPr>
+        <w:noProof/>
+        <w:lang w:eastAsia="es-MX"/>
+      </w:rPr>
+    </w:pPr>
+    <w:r>
+      <w:rPr>
+        <w:noProof/>
+        <w:lang w:eastAsia="zh-TW"/>
+      </w:rPr>
+      <w:drawing>
+        <wp:anchor distT="0" distB="0" distL="114300" distR="114300" simplePos="0" relativeHeight="251663360" behindDoc="0" locked="0" layoutInCell="1" allowOverlap="1">
+          <wp:simplePos x="0" y="0"/>
+          <wp:positionH relativeFrom="column">
+            <wp:posOffset>1409065</wp:posOffset>
+          </wp:positionH>
+          <wp:positionV relativeFrom="paragraph">
+            <wp:posOffset>-214630</wp:posOffset>
+          </wp:positionV>
+          <wp:extent cx="3040380" cy="329565"/>
+          <wp:effectExtent l="0" t="0" r="0" b="0"/>
+          <wp:wrapNone/>
+          <wp:docPr id="52" name="Imagen 52" descr="C:\Users\FRANC\Downloads\Logo_SM-ROOT.png"/>
+          <wp:cNvGraphicFramePr/>
+          <a:graphic xmlns:a="http://schemas.openxmlformats.org/drawingml/2006/main">
+            <a:graphicData uri="http://schemas.openxmlformats.org/drawingml/2006/picture">
+              <pic:pic xmlns:pic="http://schemas.openxmlformats.org/drawingml/2006/picture">
+                <pic:nvPicPr>
+                  <pic:cNvPr id="52" name="Imagen 52" descr="C:\Users\FRANC\Downloads\Logo_SM-ROOT.png"/>
+                  <pic:cNvPicPr/>
+                </pic:nvPicPr>
+                <pic:blipFill rotWithShape="1">
+                  <a:blip r:embed="rId1">
+                    <a:biLevel thresh="75000"/>
+                    <a:extLst>
+                      <a:ext uri="{28A0092B-C50C-407E-A947-70E740481C1C}">
+                        <a14:useLocalDpi xmlns:a14="http://schemas.microsoft.com/office/drawing/2010/main" val="0"/>
+                      </a:ext>
+                    </a:extLst>
+                  </a:blip>
+                  <a:srcRect t="84169"/>
+                  <a:stretch/>
+                </pic:blipFill>
+                <pic:spPr bwMode="auto">
+                  <a:xfrm>
+                    <a:off x="0" y="0"/>
+                    <a:ext cx="3040380" cy="329565"/>
+                  </a:xfrm>
+                  <a:prstGeom prst="rect">
+                    <a:avLst/>
+                  </a:prstGeom>
+                  <a:noFill/>
+                  <a:ln>
+                    <a:noFill/>
+                  </a:ln>
+                  <a:extLst>
+                    <a:ext uri="{53640926-AAD7-44D8-BBD7-CCE9431645EC}">
+                      <a14:shadowObscured xmlns:a14="http://schemas.microsoft.com/office/drawing/2010/main"/>
+                    </a:ext>
+                  </a:extLst>
+                </pic:spPr>
+              </pic:pic>
+            </a:graphicData>
+          </a:graphic>
+          <wp14:sizeRelH relativeFrom="page">
+            <wp14:pctWidth>0</wp14:pctWidth>
+          </wp14:sizeRelH>
+          <wp14:sizeRelV relativeFrom="page">
+            <wp14:pctHeight>0</wp14:pctHeight>
+          </wp14:sizeRelV>
+        </wp:anchor>
+      </w:drawing>
+    </w:r>
+    <w:r>
+      <w:rPr>
+        <w:noProof/>
+        <w:lang w:eastAsia="zh-TW"/>
+      </w:rPr>
+      <w:drawing>
+        <wp:anchor distT="0" distB="0" distL="114300" distR="114300" simplePos="0" relativeHeight="251659264" behindDoc="0" locked="0" layoutInCell="1" allowOverlap="1" wp14:anchorId="71E671FA" wp14:editId="30AF6CA5">
+          <wp:simplePos x="0" y="0"/>
+          <wp:positionH relativeFrom="column">
+            <wp:posOffset>-828675</wp:posOffset>
+          </wp:positionH>
+          <wp:positionV relativeFrom="paragraph">
+            <wp:posOffset>-217805</wp:posOffset>
+          </wp:positionV>
+          <wp:extent cx="1149350" cy="662940"/>
+          <wp:effectExtent l="0" t="0" r="0" b="0"/>
+          <wp:wrapNone/>
+          <wp:docPr id="11" name="Imagen 11" descr="Logo_SM-ROOT"/>
+          <wp:cNvGraphicFramePr>
+            <a:graphicFrameLocks xmlns:a="http://schemas.openxmlformats.org/drawingml/2006/main" noChangeAspect="1"/>
+          </wp:cNvGraphicFramePr>
+          <a:graphic xmlns:a="http://schemas.openxmlformats.org/drawingml/2006/main">
+            <a:graphicData uri="http://schemas.openxmlformats.org/drawingml/2006/picture">
+              <pic:pic xmlns:pic="http://schemas.openxmlformats.org/drawingml/2006/picture">
+                <pic:nvPicPr>
+                  <pic:cNvPr id="0" name="Imagen 53" descr="Logo_SM-ROOT"/>
+                  <pic:cNvPicPr>
+                    <a:picLocks noChangeAspect="1" noChangeArrowheads="1"/>
+                  </pic:cNvPicPr>
+                </pic:nvPicPr>
+                <pic:blipFill>
+                  <a:blip r:embed="rId1">
+                    <a:extLst>
+                      <a:ext uri="{28A0092B-C50C-407E-A947-70E740481C1C}">
+                        <a14:useLocalDpi xmlns:a14="http://schemas.microsoft.com/office/drawing/2010/main" val="0"/>
+                      </a:ext>
+                    </a:extLst>
+                  </a:blip>
+                  <a:srcRect b="15874"/>
+                  <a:stretch>
+                    <a:fillRect/>
+                  </a:stretch>
+                </pic:blipFill>
+                <pic:spPr bwMode="auto">
+                  <a:xfrm>
+                    <a:off x="0" y="0"/>
+                    <a:ext cx="1149350" cy="662940"/>
+                  </a:xfrm>
+                  <a:prstGeom prst="rect">
+                    <a:avLst/>
+                  </a:prstGeom>
+                  <a:noFill/>
+                </pic:spPr>
+              </pic:pic>
+            </a:graphicData>
+          </a:graphic>
+          <wp14:sizeRelH relativeFrom="page">
+            <wp14:pctWidth>0</wp14:pctWidth>
+          </wp14:sizeRelH>
+          <wp14:sizeRelV relativeFrom="page">
+            <wp14:pctHeight>0</wp14:pctHeight>
+          </wp14:sizeRelV>
+        </wp:anchor>
+      </w:drawing>
+    </w:r>
+    <w:r>
+      <w:rPr>
+        <w:noProof/>
+        <w:lang w:eastAsia="zh-TW"/>
+      </w:rPr>
+      <w:drawing>
+        <wp:anchor distT="0" distB="0" distL="114300" distR="114300" simplePos="0" relativeHeight="251662336" behindDoc="0" locked="0" layoutInCell="1" allowOverlap="1" wp14:anchorId="54E7D446" wp14:editId="5CC77591">
+          <wp:simplePos x="0" y="0"/>
+          <wp:positionH relativeFrom="column">
+            <wp:posOffset>5824855</wp:posOffset>
+          </wp:positionH>
+          <wp:positionV relativeFrom="paragraph">
+            <wp:posOffset>-277495</wp:posOffset>
+          </wp:positionV>
+          <wp:extent cx="631190" cy="720090"/>
+          <wp:effectExtent l="0" t="0" r="0" b="3810"/>
+          <wp:wrapSquare wrapText="bothSides"/>
+          <wp:docPr id="9" name="Imagen 9" descr="logo"/>
+          <wp:cNvGraphicFramePr>
+            <a:graphicFrameLocks xmlns:a="http://schemas.openxmlformats.org/drawingml/2006/main" noChangeAspect="1"/>
+          </wp:cNvGraphicFramePr>
+          <a:graphic xmlns:a="http://schemas.openxmlformats.org/drawingml/2006/main">
+            <a:graphicData uri="http://schemas.openxmlformats.org/drawingml/2006/picture">
+              <pic:pic xmlns:pic="http://schemas.openxmlformats.org/drawingml/2006/picture">
+                <pic:nvPicPr>
+                  <pic:cNvPr id="0" name="Imagen 54" descr="logo"/>
+                  <pic:cNvPicPr>
+                    <a:picLocks noChangeAspect="1" noChangeArrowheads="1"/>
+                  </pic:cNvPicPr>
+                </pic:nvPicPr>
+                <pic:blipFill>
+                  <a:blip r:embed="rId2">
+                    <a:extLst>
+                      <a:ext uri="{28A0092B-C50C-407E-A947-70E740481C1C}">
+                        <a14:useLocalDpi xmlns:a14="http://schemas.microsoft.com/office/drawing/2010/main" val="0"/>
+                      </a:ext>
+                    </a:extLst>
+                  </a:blip>
+                  <a:srcRect/>
+                  <a:stretch>
+                    <a:fillRect/>
+                  </a:stretch>
+                </pic:blipFill>
+                <pic:spPr bwMode="auto">
+                  <a:xfrm>
+                    <a:off x="0" y="0"/>
+                    <a:ext cx="631190" cy="720090"/>
+                  </a:xfrm>
+                  <a:prstGeom prst="rect">
+                    <a:avLst/>
+                  </a:prstGeom>
+                  <a:noFill/>
+                </pic:spPr>
+              </pic:pic>
+            </a:graphicData>
+          </a:graphic>
+          <wp14:sizeRelH relativeFrom="page">
+            <wp14:pctWidth>0</wp14:pctWidth>
+          </wp14:sizeRelH>
+          <wp14:sizeRelV relativeFrom="page">
+            <wp14:pctHeight>0</wp14:pctHeight>
+          </wp14:sizeRelV>
+        </wp:anchor>
+      </w:drawing>
+    </w:r>
+    <w:r>
+      <w:rPr>
+        <w:noProof/>
+        <w:lang w:eastAsia="zh-TW"/>
+      </w:rPr>
+      <mc:AlternateContent>
+        <mc:Choice Requires="wps">
+          <w:drawing>
+            <wp:anchor distT="0" distB="0" distL="114300" distR="114300" simplePos="0" relativeHeight="251661312" behindDoc="1" locked="0" layoutInCell="1" allowOverlap="1" wp14:anchorId="6AF62A58" wp14:editId="00C356AD">
+              <wp:simplePos x="0" y="0"/>
+              <wp:positionH relativeFrom="column">
+                <wp:posOffset>-1080135</wp:posOffset>
+              </wp:positionH>
+              <wp:positionV relativeFrom="paragraph">
+                <wp:posOffset>-1645920</wp:posOffset>
+              </wp:positionV>
+              <wp:extent cx="7810500" cy="1760220"/>
+              <wp:effectExtent l="57150" t="38100" r="57150" b="49530"/>
+              <wp:wrapNone/>
+              <wp:docPr id="8" name="Documento 8"/>
+              <wp:cNvGraphicFramePr/>
+              <a:graphic xmlns:a="http://schemas.openxmlformats.org/drawingml/2006/main">
+                <a:graphicData uri="http://schemas.microsoft.com/office/word/2010/wordprocessingShape">
+                  <wps:wsp>
+                    <wps:cNvSpPr/>
+                    <wps:spPr>
+                      <a:xfrm flipH="1">
+                        <a:off x="0" y="0"/>
+                        <a:ext cx="7810500" cy="1760220"/>
+                      </a:xfrm>
+                      <a:prstGeom prst="flowChartDocument">
+                        <a:avLst/>
+                      </a:prstGeom>
+                    </wps:spPr>
+                    <wps:style>
+                      <a:lnRef idx="0">
+                        <a:schemeClr val="accent2"/>
+                      </a:lnRef>
+                      <a:fillRef idx="3">
+                        <a:schemeClr val="accent2"/>
+                      </a:fillRef>
+                      <a:effectRef idx="3">
+                        <a:schemeClr val="accent2"/>
+                      </a:effectRef>
+                      <a:fontRef idx="minor">
+                        <a:schemeClr val="lt1"/>
+                      </a:fontRef>
+                    </wps:style>
+                    <wps:bodyPr rot="0" spcFirstLastPara="0" vertOverflow="overflow" horzOverflow="overflow" vert="horz" wrap="square" lIns="91440" tIns="45720" rIns="91440" bIns="45720" numCol="1" spcCol="0" rtlCol="0" fromWordArt="0" anchor="ctr" anchorCtr="0" forceAA="0" compatLnSpc="1">
+                      <a:prstTxWarp prst="textNoShape">
+                        <a:avLst/>
+                      </a:prstTxWarp>
+                      <a:noAutofit/>
+                    </wps:bodyPr>
+                  </wps:wsp>
+                </a:graphicData>
+              </a:graphic>
+              <wp14:sizeRelH relativeFrom="margin">
+                <wp14:pctWidth>0</wp14:pctWidth>
+              </wp14:sizeRelH>
+              <wp14:sizeRelV relativeFrom="page">
+                <wp14:pctHeight>0</wp14:pctHeight>
+              </wp14:sizeRelV>
+            </wp:anchor>
+          </w:drawing>
+        </mc:Choice>
+        <mc:Fallback>
+          <w:pict>
+            <v:shapetype w14:anchorId="6A0B1F1B" id="_x0000_t114" coordsize="21600,21600" o:spt="114" path="m,20172v945,400,1887,628,2795,913c3587,21312,4342,21370,5060,21597v2037,,2567,-227,3095,-285c8722,21197,9325,20970,9855,20800v490,-228,945,-400,1472,-740c11817,19887,12347,19660,12875,19375v567,-228,1095,-513,1700,-740c15177,18462,15782,18122,16537,17950v718,-113,1398,-398,2228,-513c19635,17437,20577,17322,21597,17322l21597,,,xe">
+              <v:stroke joinstyle="miter"/>
+              <v:path o:connecttype="custom" o:connectlocs="10800,0;0,10800;10800,20400;21600,10800" textboxrect="0,0,21600,17322"/>
+            </v:shapetype>
+            <v:shape id="Documento 8" o:spid="_x0000_s1026" type="#_x0000_t114" style="position:absolute;margin-left:-85.05pt;margin-top:-129.6pt;width:615pt;height:138.6pt;flip:x;z-index:-251655168;visibility:visible;mso-wrap-style:square;mso-width-percent:0;mso-height-percent:0;mso-wrap-distance-left:9pt;mso-wrap-distance-top:0;mso-wrap-distance-right:9pt;mso-wrap-distance-bottom:0;mso-position-horizontal:absolute;mso-position-horizontal-relative:text;mso-position-vertical:absolute;mso-position-vertical-relative:text;mso-width-percent:0;mso-height-percent:0;mso-width-relative:margin;mso-height-relative:page;v-text-anchor:middle" o:gfxdata="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" fillcolor="#ee853d [3029]" stroked="f">
+              <v:fill color2="#ec7a2d [3173]" rotate="t" colors="0 #f18c55;.5 #f67b28;1 #e56b17" focus="100%" type="gradient">
+                <o:fill v:ext="view" type="gradientUnscaled"/>
+              </v:fill>
+              <v:shadow on="t" color="black" opacity="41287f" offset="0,1.5pt"/>
+            </v:shape>
+          </w:pict>
+        </mc:Fallback>
+      </mc:AlternateContent>
+    </w:r>
+  </w:p>
+  <w:p>
+    <w:pPr>
+      <w:pStyle w:val="Encabezado"/>
+    </w:pPr>
+  </w:p>
+</w:hdr>
+</file>
+
+<file path=word/header2.xml><?xml version="1.0" encoding="utf-8"?>
+<w:hdr xmlns:wpc="http://schemas.microsoft.com/office/word/2010/wordprocessingCanvas" xmlns:cx="http://schemas.microsoft.com/office/drawing/2014/chartex" xmlns:mc="http://schemas.openxmlformats.org/markup-compatibility/2006" xmlns:o="urn:schemas-microsoft-com:office:office" xmlns:r="http://schemas.openxmlformats.org/officeDocument/2006/relationships" xmlns:m="http://schemas.openxmlformats.org/officeDocument/2006/math" xmlns:v="urn:schemas-microsoft-com:vml" xmlns:wp14="http://schemas.microsoft.com/office/word/2010/wordprocessingDrawing" xmlns:wp="http://schemas.openxmlformats.org/drawingml/2006/wordprocessingDrawing" xmlns:w10="urn:schemas-microsoft-com:office:word" xmlns:w="http://schemas.openxmlformats.org/wordprocessingml/2006/main" xmlns:w14="http://schemas.microsoft.com/office/word/2010/wordml" xmlns:w15="http://schemas.microsoft.com/office/word/2012/wordml" xmlns:w16se="http://schemas.microsoft.com/office/word/2015/wordml/symex" xmlns:wpg="http://schemas.microsoft.com/office/word/2010/wordprocessingGroup" xmlns:wpi="http://schemas.microsoft.com/office/word/2010/wordprocessingInk" xmlns:wne="http://schemas.microsoft.com/office/word/2006/wordml" xmlns:wps="http://schemas.microsoft.com/office/word/2010/wordprocessingShape" mc:Ignorable="w14 w15 w16se wp14">
+  <w:p>
+    <w:pPr>
+      <w:pStyle w:val="Encabezado"/>
+      <w:rPr>
+        <w:noProof/>
+        <w:lang w:eastAsia="es-MX"/>
+      </w:rPr>
+    </w:pPr>
+    <w:r>
+      <w:rPr>
+        <w:noProof/>
+        <w:lang w:eastAsia="zh-TW"/>
+      </w:rPr>
+      <w:drawing>
+        <wp:anchor distT="0" distB="0" distL="114300" distR="114300" simplePos="0" relativeHeight="251668480" behindDoc="0" locked="0" layoutInCell="1" allowOverlap="1" wp14:anchorId="559BBABB" wp14:editId="52577B4A">
+          <wp:simplePos x="0" y="0"/>
+          <wp:positionH relativeFrom="column">
+            <wp:posOffset>1409065</wp:posOffset>
+          </wp:positionH>
+          <wp:positionV relativeFrom="paragraph">
+            <wp:posOffset>-214630</wp:posOffset>
+          </wp:positionV>
+          <wp:extent cx="3040380" cy="329565"/>
+          <wp:effectExtent l="0" t="0" r="0" b="0"/>
+          <wp:wrapNone/>
+          <wp:docPr id="13" name="Imagen 13" descr="C:\Users\FRANC\Downloads\Logo_SM-ROOT.png"/>
+          <wp:cNvGraphicFramePr/>
+          <a:graphic xmlns:a="http://schemas.openxmlformats.org/drawingml/2006/main">
+            <a:graphicData uri="http://schemas.openxmlformats.org/drawingml/2006/picture">
+              <pic:pic xmlns:pic="http://schemas.openxmlformats.org/drawingml/2006/picture">
+                <pic:nvPicPr>
+                  <pic:cNvPr id="52" name="Imagen 52" descr="C:\Users\FRANC\Downloads\Logo_SM-ROOT.png"/>
+                  <pic:cNvPicPr/>
+                </pic:nvPicPr>
+                <pic:blipFill rotWithShape="1">
+                  <a:blip r:embed="rId1">
+                    <a:biLevel thresh="75000"/>
+                    <a:extLst>
+                      <a:ext uri="{28A0092B-C50C-407E-A947-70E740481C1C}">
+                        <a14:useLocalDpi xmlns:a14="http://schemas.microsoft.com/office/drawing/2010/main" val="0"/>
+                      </a:ext>
+                    </a:extLst>
+                  </a:blip>
+                  <a:srcRect t="84169"/>
+                  <a:stretch/>
+                </pic:blipFill>
+                <pic:spPr bwMode="auto">
+                  <a:xfrm>
+                    <a:off x="0" y="0"/>
+                    <a:ext cx="3040380" cy="329565"/>
+                  </a:xfrm>
+                  <a:prstGeom prst="rect">
+                    <a:avLst/>
+                  </a:prstGeom>
+                  <a:noFill/>
+                  <a:ln>
+                    <a:noFill/>
+                  </a:ln>
+                  <a:extLst>
+                    <a:ext uri="{53640926-AAD7-44D8-BBD7-CCE9431645EC}">
+                      <a14:shadowObscured xmlns:a14="http://schemas.microsoft.com/office/drawing/2010/main"/>
+                    </a:ext>
+                  </a:extLst>
+                </pic:spPr>
+              </pic:pic>
+            </a:graphicData>
+          </a:graphic>
+          <wp14:sizeRelH relativeFrom="page">
+            <wp14:pctWidth>0</wp14:pctWidth>
+          </wp14:sizeRelH>
+          <wp14:sizeRelV relativeFrom="page">
+            <wp14:pctHeight>0</wp14:pctHeight>
+          </wp14:sizeRelV>
+        </wp:anchor>
+      </w:drawing>
+    </w:r>
+    <w:r>
+      <w:rPr>
+        <w:noProof/>
+        <w:lang w:eastAsia="zh-TW"/>
+      </w:rPr>
+      <w:drawing>
+        <wp:anchor distT="0" distB="0" distL="114300" distR="114300" simplePos="0" relativeHeight="251665408" behindDoc="0" locked="0" layoutInCell="1" allowOverlap="1" wp14:anchorId="01219A2E" wp14:editId="01249774">
+          <wp:simplePos x="0" y="0"/>
+          <wp:positionH relativeFrom="column">
+            <wp:posOffset>-828675</wp:posOffset>
+          </wp:positionH>
+          <wp:positionV relativeFrom="paragraph">
+            <wp:posOffset>-217805</wp:posOffset>
+          </wp:positionV>
+          <wp:extent cx="1149350" cy="662940"/>
+          <wp:effectExtent l="0" t="0" r="0" b="0"/>
+          <wp:wrapNone/>
+          <wp:docPr id="14" name="Imagen 14" descr="Logo_SM-ROOT"/>
+          <wp:cNvGraphicFramePr>
+            <a:graphicFrameLocks xmlns:a="http://schemas.openxmlformats.org/drawingml/2006/main" noChangeAspect="1"/>
+          </wp:cNvGraphicFramePr>
+          <a:graphic xmlns:a="http://schemas.openxmlformats.org/drawingml/2006/main">
+            <a:graphicData uri="http://schemas.openxmlformats.org/drawingml/2006/picture">
+              <pic:pic xmlns:pic="http://schemas.openxmlformats.org/drawingml/2006/picture">
+                <pic:nvPicPr>
+                  <pic:cNvPr id="0" name="Imagen 53" descr="Logo_SM-ROOT"/>
+                  <pic:cNvPicPr>
+                    <a:picLocks noChangeAspect="1" noChangeArrowheads="1"/>
+                  </pic:cNvPicPr>
+                </pic:nvPicPr>
+                <pic:blipFill>
+                  <a:blip r:embed="rId1">
+                    <a:extLst>
+                      <a:ext uri="{28A0092B-C50C-407E-A947-70E740481C1C}">
+                        <a14:useLocalDpi xmlns:a14="http://schemas.microsoft.com/office/drawing/2010/main" val="0"/>
+                      </a:ext>
+                    </a:extLst>
+                  </a:blip>
+                  <a:srcRect b="15874"/>
+                  <a:stretch>
+                    <a:fillRect/>
+                  </a:stretch>
+                </pic:blipFill>
+                <pic:spPr bwMode="auto">
+                  <a:xfrm>
+                    <a:off x="0" y="0"/>
+                    <a:ext cx="1149350" cy="662940"/>
+                  </a:xfrm>
+                  <a:prstGeom prst="rect">
+                    <a:avLst/>
+                  </a:prstGeom>
+                  <a:noFill/>
+                </pic:spPr>
+              </pic:pic>
+            </a:graphicData>
+          </a:graphic>
+          <wp14:sizeRelH relativeFrom="page">
+            <wp14:pctWidth>0</wp14:pctWidth>
+          </wp14:sizeRelH>
+          <wp14:sizeRelV relativeFrom="page">
+            <wp14:pctHeight>0</wp14:pctHeight>
+          </wp14:sizeRelV>
+        </wp:anchor>
+      </w:drawing>
+    </w:r>
+    <w:r>
+      <w:rPr>
+        <w:noProof/>
+        <w:lang w:eastAsia="zh-TW"/>
+      </w:rPr>
+      <w:drawing>
+        <wp:anchor distT="0" distB="0" distL="114300" distR="114300" simplePos="0" relativeHeight="251667456" behindDoc="0" locked="0" layoutInCell="1" allowOverlap="1" wp14:anchorId="73D2EE38" wp14:editId="7E09BEB4">
+          <wp:simplePos x="0" y="0"/>
+          <wp:positionH relativeFrom="column">
+            <wp:posOffset>5824855</wp:posOffset>
+          </wp:positionH>
+          <wp:positionV relativeFrom="paragraph">
+            <wp:posOffset>-277495</wp:posOffset>
+          </wp:positionV>
+          <wp:extent cx="631190" cy="720090"/>
+          <wp:effectExtent l="0" t="0" r="0" b="3810"/>
+          <wp:wrapSquare wrapText="bothSides"/>
+          <wp:docPr id="15" name="Imagen 15" descr="logo"/>
+          <wp:cNvGraphicFramePr>
+            <a:graphicFrameLocks xmlns:a="http://schemas.openxmlformats.org/drawingml/2006/main" noChangeAspect="1"/>
+          </wp:cNvGraphicFramePr>
+          <a:graphic xmlns:a="http://schemas.openxmlformats.org/drawingml/2006/main">
+            <a:graphicData uri="http://schemas.openxmlformats.org/drawingml/2006/picture">
+              <pic:pic xmlns:pic="http://schemas.openxmlformats.org/drawingml/2006/picture">
+                <pic:nvPicPr>
+                  <pic:cNvPr id="0" name="Imagen 54" descr="logo"/>
+                  <pic:cNvPicPr>
+                    <a:picLocks noChangeAspect="1" noChangeArrowheads="1"/>
+                  </pic:cNvPicPr>
+                </pic:nvPicPr>
+                <pic:blipFill>
+                  <a:blip r:embed="rId2">
+                    <a:extLst>
+                      <a:ext uri="{28A0092B-C50C-407E-A947-70E740481C1C}">
+                        <a14:useLocalDpi xmlns:a14="http://schemas.microsoft.com/office/drawing/2010/main" val="0"/>
+                      </a:ext>
+                    </a:extLst>
+                  </a:blip>
+                  <a:srcRect/>
+                  <a:stretch>
+                    <a:fillRect/>
+                  </a:stretch>
+                </pic:blipFill>
+                <pic:spPr bwMode="auto">
+                  <a:xfrm>
+                    <a:off x="0" y="0"/>
+                    <a:ext cx="631190" cy="720090"/>
+                  </a:xfrm>
+                  <a:prstGeom prst="rect">
+                    <a:avLst/>
+                  </a:prstGeom>
+                  <a:noFill/>
+                </pic:spPr>
+              </pic:pic>
+            </a:graphicData>
+          </a:graphic>
+          <wp14:sizeRelH relativeFrom="page">
+            <wp14:pctWidth>0</wp14:pctWidth>
+          </wp14:sizeRelH>
+          <wp14:sizeRelV relativeFrom="page">
+            <wp14:pctHeight>0</wp14:pctHeight>
+          </wp14:sizeRelV>
+        </wp:anchor>
+      </w:drawing>
+    </w:r>
+    <w:r>
+      <w:rPr>
+        <w:noProof/>
+        <w:lang w:eastAsia="zh-TW"/>
+      </w:rPr>
+      <mc:AlternateContent>
+        <mc:Choice Requires="wps">
+          <w:drawing>
+            <wp:anchor distT="0" distB="0" distL="114300" distR="114300" simplePos="0" relativeHeight="251666432" behindDoc="1" locked="0" layoutInCell="1" allowOverlap="1" wp14:anchorId="56E607AF" wp14:editId="51C1ADFF">
+              <wp:simplePos x="0" y="0"/>
+              <wp:positionH relativeFrom="column">
+                <wp:posOffset>-1080135</wp:posOffset>
+              </wp:positionH>
+              <wp:positionV relativeFrom="paragraph">
+                <wp:posOffset>-1645920</wp:posOffset>
+              </wp:positionV>
+              <wp:extent cx="7810500" cy="1760220"/>
+              <wp:effectExtent l="57150" t="38100" r="57150" b="49530"/>
+              <wp:wrapNone/>
+              <wp:docPr id="12" name="Documento 12"/>
+              <wp:cNvGraphicFramePr/>
+              <a:graphic xmlns:a="http://schemas.openxmlformats.org/drawingml/2006/main">
+                <a:graphicData uri="http://schemas.microsoft.com/office/word/2010/wordprocessingShape">
+                  <wps:wsp>
+                    <wps:cNvSpPr/>
+                    <wps:spPr>
+                      <a:xfrm flipH="1">
+                        <a:off x="0" y="0"/>
+                        <a:ext cx="7810500" cy="1760220"/>
+                      </a:xfrm>
+                      <a:prstGeom prst="flowChartDocument">
+                        <a:avLst/>
+                      </a:prstGeom>
+                    </wps:spPr>
+                    <wps:style>
+                      <a:lnRef idx="0">
+                        <a:schemeClr val="accent2"/>
+                      </a:lnRef>
+                      <a:fillRef idx="3">
+                        <a:schemeClr val="accent2"/>
+                      </a:fillRef>
+                      <a:effectRef idx="3">
+                        <a:schemeClr val="accent2"/>
+                      </a:effectRef>
+                      <a:fontRef idx="minor">
+                        <a:schemeClr val="lt1"/>
+                      </a:fontRef>
+                    </wps:style>
+                    <wps:bodyPr rot="0" spcFirstLastPara="0" vertOverflow="overflow" horzOverflow="overflow" vert="horz" wrap="square" lIns="91440" tIns="45720" rIns="91440" bIns="45720" numCol="1" spcCol="0" rtlCol="0" fromWordArt="0" anchor="ctr" anchorCtr="0" forceAA="0" compatLnSpc="1">
+                      <a:prstTxWarp prst="textNoShape">
+                        <a:avLst/>
+                      </a:prstTxWarp>
+                      <a:noAutofit/>
+                    </wps:bodyPr>
+                  </wps:wsp>
+                </a:graphicData>
+              </a:graphic>
+              <wp14:sizeRelH relativeFrom="margin">
+                <wp14:pctWidth>0</wp14:pctWidth>
+              </wp14:sizeRelH>
+              <wp14:sizeRelV relativeFrom="page">
+                <wp14:pctHeight>0</wp14:pctHeight>
+              </wp14:sizeRelV>
+            </wp:anchor>
+          </w:drawing>
+        </mc:Choice>
+        <mc:Fallback>
+          <w:pict>
+            <v:shapetype w14:anchorId="4950610E" id="_x0000_t114" coordsize="21600,21600" o:spt="114" path="m,20172v945,400,1887,628,2795,913c3587,21312,4342,21370,5060,21597v2037,,2567,-227,3095,-285c8722,21197,9325,20970,9855,20800v490,-228,945,-400,1472,-740c11817,19887,12347,19660,12875,19375v567,-228,1095,-513,1700,-740c15177,18462,15782,18122,16537,17950v718,-113,1398,-398,2228,-513c19635,17437,20577,17322,21597,17322l21597,,,xe">
+              <v:stroke joinstyle="miter"/>
+              <v:path o:connecttype="custom" o:connectlocs="10800,0;0,10800;10800,20400;21600,10800" textboxrect="0,0,21600,17322"/>
+            </v:shapetype>
+            <v:shape id="Documento 12" o:spid="_x0000_s1026" type="#_x0000_t114" style="position:absolute;margin-left:-85.05pt;margin-top:-129.6pt;width:615pt;height:138.6pt;flip:x;z-index:-251650048;visibility:visible;mso-wrap-style:square;mso-width-percent:0;mso-height-percent:0;mso-wrap-distance-left:9pt;mso-wrap-distance-top:0;mso-wrap-distance-right:9pt;mso-wrap-distance-bottom:0;mso-position-horizontal:absolute;mso-position-horizontal-relative:text;mso-position-vertical:absolute;mso-position-vertical-relative:text;mso-width-percent:0;mso-height-percent:0;mso-width-relative:margin;mso-height-relative:page;v-text-anchor:middle" o:gfxdata="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" fillcolor="#ee853d [3029]" stroked="f">
+              <v:fill color2="#ec7a2d [3173]" rotate="t" colors="0 #f18c55;.5 #f67b28;1 #e56b17" focus="100%" type="gradient">
+                <o:fill v:ext="view" type="gradientUnscaled"/>
+              </v:fill>
+              <v:shadow on="t" color="black" opacity="41287f" offset="0,1.5pt"/>
+            </v:shape>
+          </w:pict>
+        </mc:Fallback>
+      </mc:AlternateContent>
+    </w:r>
+  </w:p>
   <w:p>
     <w:pPr>
       <w:pStyle w:val="Encabezado"/>
@@ -9920,7 +11127,7 @@
 </file>
 
 <file path=customXml/itemProps1.xml><?xml version="1.0" encoding="utf-8"?>
-<ds:datastoreItem xmlns:ds="http://schemas.openxmlformats.org/officeDocument/2006/customXml" ds:itemID="{867E6719-D031-43D1-9A08-F45FD1AD6A01}">
+<ds:datastoreItem xmlns:ds="http://schemas.openxmlformats.org/officeDocument/2006/customXml" ds:itemID="{3082CBAD-643D-45FA-A648-28987F08D5AE}">
   <ds:schemaRefs>
     <ds:schemaRef ds:uri="http://schemas.openxmlformats.org/officeDocument/2006/bibliography"/>
   </ds:schemaRefs>

</xml_diff>